<commit_message>
drag&drop intro + global system
</commit_message>
<xml_diff>
--- a/thesis.docx
+++ b/thesis.docx
@@ -28,55 +28,7 @@
         <w:spacing w:line="360" w:lineRule="auto"/>
       </w:pPr>
       <w:r>
-        <w:t xml:space="preserve">The basic idea behind Salon was developed by Sebastian Deutsch and Stefan </w:t>
-      </w:r>
-      <w:proofErr w:type="spellStart"/>
-      <w:r>
-        <w:t>Landrock</w:t>
-      </w:r>
-      <w:proofErr w:type="spellEnd"/>
-      <w:r>
-        <w:t xml:space="preserve"> when they were given the chance to take over university curses at the HFG in Offenbach. Together with the students they built a working prototype of it so they could use it for their curses and especially for their presentations. When other universities heard about Salon they asked Stefan and Sebastian if they could host a system for their students too. But Salon was not built to be deployable for other universities and they asked me if I could re-build and to [</w:t>
-      </w:r>
-      <w:proofErr w:type="spellStart"/>
-      <w:r>
-        <w:t>erweitern</w:t>
-      </w:r>
-      <w:proofErr w:type="spellEnd"/>
-      <w:r>
-        <w:t>] Salon to have a clean code-base and a portable system so that it could easily be deployed and changed [</w:t>
-      </w:r>
-      <w:proofErr w:type="spellStart"/>
-      <w:r>
-        <w:t>anderes</w:t>
-      </w:r>
-      <w:proofErr w:type="spellEnd"/>
-      <w:r>
-        <w:t xml:space="preserve"> </w:t>
-      </w:r>
-      <w:proofErr w:type="spellStart"/>
-      <w:r>
-        <w:t>wort</w:t>
-      </w:r>
-      <w:proofErr w:type="spellEnd"/>
-      <w:r>
-        <w:t xml:space="preserve"> </w:t>
-      </w:r>
-      <w:proofErr w:type="spellStart"/>
-      <w:r>
-        <w:t>für</w:t>
-      </w:r>
-      <w:proofErr w:type="spellEnd"/>
-      <w:r>
-        <w:t xml:space="preserve"> </w:t>
-      </w:r>
-      <w:proofErr w:type="spellStart"/>
-      <w:r>
-        <w:t>verändert</w:t>
-      </w:r>
-      <w:proofErr w:type="spellEnd"/>
-      <w:r>
-        <w:t>] for other universities.</w:t>
+        <w:t>The basic idea behind Salon was developed by Sebastian Deutsch and Stefan Landrock when they were given the chance to take over university curses at the HFG in Offenbach. Together with the students they built a working prototype of it so they could use it for their curses and especially for their presentations. When other universities heard about Salon they asked Stefan and Sebastian if they could host a system for their students too. But Salon was not built to be deployable for other universities and they asked me if I could re-build and to [erweitern] Salon to have a clean code-base and a portable system so that it could easily be deployed and changed [anderes wort für verändert] for other universities.</w:t>
       </w:r>
     </w:p>
     <w:p>
@@ -101,43 +53,206 @@
       </w:r>
       <w:proofErr w:type="gramStart"/>
       <w:r>
-        <w:t>inte</w:t>
+        <w:t>internet</w:t>
+      </w:r>
+      <w:proofErr w:type="gramEnd"/>
+      <w:r>
+        <w:t xml:space="preserve"> that allow the user to upload images. The main improvement that Salon offers that other services don't offer is that registered users are able to fully control how the images are being presented to visitors. All images are placed on a canvas and can freely be dragged around by the user. Also the canvas itself can be dragged. This feature gives the presenter another way to express the meaning of the images. Dragging the images is not the only way to personalize pages but we will come to this at a later point.</w:t>
+      </w:r>
+    </w:p>
+    <w:p>
+      <w:pPr>
+        <w:spacing w:line="360" w:lineRule="auto"/>
+      </w:pPr>
+    </w:p>
+    <w:p>
+      <w:pPr>
+        <w:spacing w:line="360" w:lineRule="auto"/>
+      </w:pPr>
+      <w:r>
+        <w:t>###</w:t>
+      </w:r>
+    </w:p>
+    <w:p>
+      <w:pPr>
+        <w:spacing w:line="360" w:lineRule="auto"/>
+      </w:pPr>
+    </w:p>
+    <w:p>
+      <w:pPr>
+        <w:spacing w:line="360" w:lineRule="auto"/>
+      </w:pPr>
+    </w:p>
+    <w:p>
+      <w:pPr>
+        <w:spacing w:line="360" w:lineRule="auto"/>
+      </w:pPr>
+    </w:p>
+    <w:p>
+      <w:pPr>
+        <w:spacing w:line="360" w:lineRule="auto"/>
+      </w:pPr>
+    </w:p>
+    <w:p>
+      <w:pPr>
+        <w:spacing w:line="360" w:lineRule="auto"/>
+      </w:pPr>
+    </w:p>
+    <w:p>
+      <w:pPr>
+        <w:spacing w:line="360" w:lineRule="auto"/>
+      </w:pPr>
+    </w:p>
+    <w:p>
+      <w:pPr>
+        <w:spacing w:line="360" w:lineRule="auto"/>
+      </w:pPr>
+    </w:p>
+    <w:p>
+      <w:pPr>
+        <w:spacing w:line="360" w:lineRule="auto"/>
+      </w:pPr>
+    </w:p>
+    <w:p>
+      <w:pPr>
+        <w:spacing w:line="360" w:lineRule="auto"/>
+      </w:pPr>
+    </w:p>
+    <w:p>
+      <w:pPr>
+        <w:spacing w:line="360" w:lineRule="auto"/>
+      </w:pPr>
+      <w:r>
+        <w:lastRenderedPageBreak/>
+        <w:t xml:space="preserve">As described before, the Drag&amp;Drop-Feature is one of the most important distinguishing </w:t>
+      </w:r>
+      <w:proofErr w:type="gramStart"/>
+      <w:r>
+        <w:t>feature</w:t>
+      </w:r>
+      <w:proofErr w:type="gramEnd"/>
+      <w:r>
+        <w:t xml:space="preserve"> of Salon. Therefore there was the need of a good Drag&amp;Drop-Implementation in Javascript. All major Javascript libraries offer Drag&amp;Drop-plugins today and in the beginning I had a look at the most wide spread ones (namely jQueryUI, mootools and script.acoul.us [add links??]) and tested them. They all worked great and were very feature rich including UI-Widgets and many abstractions like automatically sortable tables but they all lacked support for mobile browsers which was an essential feature I required them to have since I wanted to support at least the iPad. Also you needed to include the whole library into your project also if you only needed the Drag&amp;Drop </w:t>
+      </w:r>
+      <w:proofErr w:type="gramStart"/>
+      <w:r>
+        <w:t>functionality which</w:t>
+      </w:r>
+      <w:proofErr w:type="gramEnd"/>
+      <w:r>
+        <w:t xml:space="preserve"> would add extra load time especially for users with mobile devices.</w:t>
+      </w:r>
+    </w:p>
+    <w:p>
+      <w:pPr>
+        <w:spacing w:line="360" w:lineRule="auto"/>
+      </w:pPr>
+      <w:r>
+        <w:t>Because of that I decided to write my own Drag&amp;Drop implementation that would support webkit-mobile browsers as well as desktop browsers and that would not pollute the JavaScript runtime with unneeded code.</w:t>
+      </w:r>
+    </w:p>
+    <w:p>
+      <w:pPr>
+        <w:spacing w:line="360" w:lineRule="auto"/>
+      </w:pPr>
+      <w:r>
+        <w:t>There are basically two ways implement a Drag&amp;Drop System with the given DOM-Events in Javascript</w:t>
+      </w:r>
+    </w:p>
+    <w:p>
+      <w:pPr>
+        <w:spacing w:line="360" w:lineRule="auto"/>
+      </w:pPr>
+    </w:p>
+    <w:p>
+      <w:pPr>
+        <w:spacing w:line="360" w:lineRule="auto"/>
+      </w:pPr>
+      <w:r>
+        <w:t>GLOBAL</w:t>
+      </w:r>
+    </w:p>
+    <w:p>
+      <w:pPr>
+        <w:spacing w:line="360" w:lineRule="auto"/>
+      </w:pPr>
+      <w:r>
+        <w:t>The drag-handler starts when the mousedown-event (touchstart on webkit-mobile) is fired on an element with the css class "draggable". This element is then saved as the global drag-target together with its current position. All mousemove-/touchmove events that are then fired on the document initiate a movement-delta calculation and a custom drag-event that is fired on the current drag-target. These delta values can be used to alter the element's current top and left css-values according to the movement.</w:t>
+      </w:r>
+    </w:p>
+    <w:p>
+      <w:pPr>
+        <w:spacing w:line="360" w:lineRule="auto"/>
+      </w:pPr>
+      <w:r>
+        <w:t>On mouseup/touchend a "dragend" event is fired and the current drag-target is set to null so that another element can be dragged the next time a drag is initiated.</w:t>
+      </w:r>
+    </w:p>
+    <w:p>
+      <w:pPr>
+        <w:spacing w:line="360" w:lineRule="auto"/>
+      </w:pPr>
+      <w:r>
+        <w:t xml:space="preserve">While this method is perfectly functional it has some downsides when it comes to touch-device users. When I implemented all the Drag&amp;Drop of Salon in this way and showed iPad users the outcome they were confused that they could only drag one item at a time. The fact that movement is detected by move events on the document only allows </w:t>
+      </w:r>
+      <w:proofErr w:type="gramStart"/>
+      <w:r>
+        <w:t>to track</w:t>
+      </w:r>
+      <w:proofErr w:type="gramEnd"/>
+      <w:r>
+        <w:t xml:space="preserve"> one finger at the same time. The users were not only confused but also thought that the app was not working properly. To give iPad users a better experience I though about how to implement a multi-touch system and came up with the "local" Drag&amp;Drop system.</w:t>
+      </w:r>
+    </w:p>
+    <w:p>
+      <w:pPr>
+        <w:spacing w:line="360" w:lineRule="auto"/>
+      </w:pPr>
+    </w:p>
+    <w:p>
+      <w:pPr>
+        <w:spacing w:line="360" w:lineRule="auto"/>
+      </w:pPr>
+      <w:r>
+        <w:lastRenderedPageBreak/>
+        <w:t>LOCAL</w:t>
+      </w:r>
+    </w:p>
+    <w:p>
+      <w:pPr>
+        <w:spacing w:line="360" w:lineRule="auto"/>
+      </w:pPr>
+      <w:r>
+        <w:t xml:space="preserve">The main difference to the </w:t>
+      </w:r>
+    </w:p>
+    <w:p>
+      <w:pPr>
+        <w:spacing w:line="360" w:lineRule="auto"/>
+      </w:pPr>
+    </w:p>
+    <w:p>
+      <w:pPr>
+        <w:spacing w:line="360" w:lineRule="auto"/>
+      </w:pPr>
+    </w:p>
+    <w:p>
+      <w:pPr>
+        <w:spacing w:line="360" w:lineRule="auto"/>
+      </w:pPr>
+      <w:r>
+        <w:t xml:space="preserve">- </w:t>
+      </w:r>
+      <w:proofErr w:type="gramStart"/>
+      <w:r>
+        <w:t>external</w:t>
+      </w:r>
+      <w:proofErr w:type="gramEnd"/>
+      <w:r>
+        <w:t xml:space="preserve"> position change -&gt; allow x/y axis movement only</w:t>
       </w:r>
       <w:bookmarkStart w:id="0" w:name="_GoBack"/>
       <w:bookmarkEnd w:id="0"/>
-      <w:r>
-        <w:t>rnet</w:t>
-      </w:r>
-      <w:proofErr w:type="gramEnd"/>
-      <w:r>
-        <w:t xml:space="preserve"> that allow the user to upload images. The main improvement that Salon offers that other services don't offer is that registered users are able to fully control how the images are being presented to visitors. All images are placed on a canvas and can freely be dragged around by the user. Also the canvas itself can be dragged. This feature gives the presenter another way to express the meaning of the images. Dragging the images is not the only way to personalize pages but we will come to this at a later point.</w:t>
-      </w:r>
-    </w:p>
-    <w:p>
-      <w:pPr>
-        <w:spacing w:line="360" w:lineRule="auto"/>
-      </w:pPr>
-    </w:p>
-    <w:p>
-      <w:pPr>
-        <w:spacing w:line="360" w:lineRule="auto"/>
-      </w:pPr>
-      <w:r>
-        <w:t>###</w:t>
-      </w:r>
-    </w:p>
-    <w:p>
-      <w:pPr>
-        <w:spacing w:line="360" w:lineRule="auto"/>
-      </w:pPr>
-    </w:p>
-    <w:p>
-      <w:pPr>
-        <w:spacing w:line="360" w:lineRule="auto"/>
-      </w:pPr>
-      <w:r>
-        <w:t>###</w:t>
-      </w:r>
     </w:p>
     <w:sectPr>
       <w:pgSz w:w="11900" w:h="16840"/>

</xml_diff>

<commit_message>
single page web apps 101 started
</commit_message>
<xml_diff>
--- a/thesis.docx
+++ b/thesis.docx
@@ -723,6 +723,12 @@
         </w:rPr>
         <w:footnoteReference w:id="1"/>
       </w:r>
+      <w:r>
+        <w:t xml:space="preserve"> a rails engine that helps you with the registration process </w:t>
+      </w:r>
+      <w:r>
+        <w:t xml:space="preserve">and the cookie-/session management. </w:t>
+      </w:r>
     </w:p>
     <w:p>
       <w:pPr>
@@ -736,6 +742,27 @@
       <w:pPr>
         <w:spacing w:line="360" w:lineRule="auto"/>
       </w:pPr>
+      <w:r>
+        <w:t xml:space="preserve">Pages help </w:t>
+      </w:r>
+      <w:r>
+        <w:t xml:space="preserve">users </w:t>
+      </w:r>
+      <w:r>
+        <w:t xml:space="preserve">to organize their assets e.g. </w:t>
+      </w:r>
+      <w:r>
+        <w:t>into specific topics. They have a title, a corresponding slug</w:t>
+      </w:r>
+      <w:r>
+        <w:rPr>
+          <w:rStyle w:val="Funotenzeichen"/>
+        </w:rPr>
+        <w:footnoteReference w:id="2"/>
+      </w:r>
+      <w:r>
+        <w:t>, a description, a list of assets, a cover-image that is displayed on the overview and meta-data for this cover-image like the position and the size.</w:t>
+      </w:r>
     </w:p>
     <w:p>
       <w:pPr>
@@ -765,37 +792,436 @@
       <w:pPr>
         <w:spacing w:line="360" w:lineRule="auto"/>
       </w:pPr>
+    </w:p>
+    <w:p>
+      <w:pPr>
+        <w:spacing w:line="360" w:lineRule="auto"/>
+      </w:pPr>
+      <w:r>
+        <w:t>Controllers:</w:t>
+      </w:r>
+    </w:p>
+    <w:p>
+      <w:pPr>
+        <w:pStyle w:val="Listenabsatz"/>
+        <w:numPr>
+          <w:ilvl w:val="0"/>
+          <w:numId w:val="1"/>
+        </w:numPr>
+        <w:spacing w:line="360" w:lineRule="auto"/>
+      </w:pPr>
+      <w:proofErr w:type="gramStart"/>
+      <w:r>
+        <w:t>each</w:t>
+      </w:r>
+      <w:proofErr w:type="gramEnd"/>
+      <w:r>
+        <w:t xml:space="preserve"> Model has its own controller for CRUD operations</w:t>
+      </w:r>
+    </w:p>
+    <w:p>
+      <w:pPr>
+        <w:pStyle w:val="Listenabsatz"/>
+        <w:spacing w:line="360" w:lineRule="auto"/>
+      </w:pPr>
+    </w:p>
+    <w:p>
+      <w:pPr>
+        <w:pStyle w:val="Listenabsatz"/>
+        <w:spacing w:line="360" w:lineRule="auto"/>
+      </w:pPr>
+    </w:p>
+    <w:p>
+      <w:pPr>
+        <w:pStyle w:val="Listenabsatz"/>
+        <w:spacing w:line="360" w:lineRule="auto"/>
+      </w:pPr>
+    </w:p>
+    <w:p>
+      <w:pPr>
+        <w:pStyle w:val="Listenabsatz"/>
+        <w:spacing w:line="360" w:lineRule="auto"/>
+      </w:pPr>
+    </w:p>
+    <w:p>
+      <w:pPr>
+        <w:pStyle w:val="Listenabsatz"/>
+        <w:spacing w:line="360" w:lineRule="auto"/>
+        <w:ind w:left="0"/>
+      </w:pPr>
+    </w:p>
+    <w:p>
+      <w:pPr>
+        <w:pStyle w:val="Listenabsatz"/>
+        <w:spacing w:line="360" w:lineRule="auto"/>
+        <w:ind w:left="0"/>
+      </w:pPr>
+    </w:p>
+    <w:p>
+      <w:pPr>
+        <w:pStyle w:val="Listenabsatz"/>
+        <w:spacing w:line="360" w:lineRule="auto"/>
+        <w:ind w:left="0"/>
+      </w:pPr>
+      <w:r>
+        <w:t>THE SWITCH</w:t>
+      </w:r>
+    </w:p>
+    <w:p>
+      <w:pPr>
+        <w:pStyle w:val="Listenabsatz"/>
+        <w:spacing w:line="360" w:lineRule="auto"/>
+        <w:ind w:left="0"/>
+      </w:pPr>
+      <w:r>
+        <w:t xml:space="preserve">In the beginning Salon was a normal Ruby on Rails application. All views were rendered </w:t>
+      </w:r>
+      <w:r>
+        <w:t>on the server and a lot of JavaScript code was needed to make the UI as flexible as it is now. The JavaScript code was structured with the help of Backbone.js</w:t>
+      </w:r>
+      <w:r>
+        <w:rPr>
+          <w:rStyle w:val="Funotenzeichen"/>
+        </w:rPr>
+        <w:footnoteReference w:id="3"/>
+      </w:r>
+      <w:r>
+        <w:t xml:space="preserve"> a JavaScript library that gives you Models, Views and Controllers and lets you write event-driven </w:t>
+      </w:r>
+      <w:r>
+        <w:t xml:space="preserve">frontend-code. Quickly I found out that I often was rewriting backend code on the client side especially when it came to rendering Views. To dynamically create images and </w:t>
+      </w:r>
+      <w:r>
+        <w:t>to display</w:t>
+      </w:r>
+      <w:r>
+        <w:t xml:space="preserve"> them I created a JavaScript template that looked the same as the ruby template. </w:t>
+      </w:r>
+      <w:r>
+        <w:t>Also I rewrote parts of the Model logic to enable an easier communication with the backend. More and more of the application logic moved to the client side and I decided to rewrite</w:t>
+      </w:r>
+      <w:r>
+        <w:t xml:space="preserve"> Salon as a single Page web app because I didn’t want to have to maintain application logic on the server and on the frontend.</w:t>
+      </w:r>
+    </w:p>
+    <w:p>
+      <w:pPr>
+        <w:pStyle w:val="Listenabsatz"/>
+        <w:spacing w:line="360" w:lineRule="auto"/>
+        <w:ind w:left="0"/>
+      </w:pPr>
+    </w:p>
+    <w:p>
+      <w:pPr>
+        <w:pStyle w:val="Listenabsatz"/>
+        <w:spacing w:line="360" w:lineRule="auto"/>
+        <w:ind w:left="0"/>
+      </w:pPr>
+      <w:r>
+        <w:t>SINGLE PAGE WEB APPS</w:t>
+      </w:r>
+    </w:p>
+    <w:p>
+      <w:pPr>
+        <w:pStyle w:val="Listenabsatz"/>
+        <w:spacing w:line="360" w:lineRule="auto"/>
+        <w:ind w:left="0"/>
+      </w:pPr>
+      <w:r>
+        <w:t>Single Page Web Apps gained a lot of attention with JavaScript becoming more and more important in web development. The AJAX</w:t>
+      </w:r>
+      <w:r>
+        <w:rPr>
+          <w:rStyle w:val="Funotenzeichen"/>
+        </w:rPr>
+        <w:footnoteReference w:id="4"/>
+      </w:r>
+      <w:r>
+        <w:t xml:space="preserve"> technology is a main reason for this development because on-site DOM manipulation coul</w:t>
+      </w:r>
+      <w:r>
+        <w:t>d only be done with JavaScript in the most browsers</w:t>
+      </w:r>
+      <w:r>
+        <w:t xml:space="preserve">. </w:t>
+      </w:r>
+      <w:r>
+        <w:t xml:space="preserve">Single Page Web Apps take this approach to a next level by shifting a lot of traditional backend functions to the frontend. In the following I will point out the main differences between the traditional </w:t>
+      </w:r>
+      <w:r>
+        <w:t xml:space="preserve">(MVC-based) </w:t>
+      </w:r>
+      <w:r>
+        <w:t>Web App system and Single Page Web Apps by analyzing a typical request flow in both systems.</w:t>
+      </w:r>
+    </w:p>
+    <w:p>
+      <w:pPr>
+        <w:pStyle w:val="Listenabsatz"/>
+        <w:spacing w:line="360" w:lineRule="auto"/>
+        <w:ind w:left="0"/>
+      </w:pPr>
+    </w:p>
+    <w:p>
+      <w:pPr>
+        <w:pStyle w:val="Listenabsatz"/>
+        <w:spacing w:line="360" w:lineRule="auto"/>
+        <w:ind w:left="0"/>
+      </w:pPr>
+      <w:r>
+        <w:t>Traditional:</w:t>
+      </w:r>
+    </w:p>
+    <w:p>
+      <w:pPr>
+        <w:pStyle w:val="Listenabsatz"/>
+        <w:spacing w:line="360" w:lineRule="auto"/>
+        <w:ind w:left="0"/>
+        <w:rPr>
+          <w:noProof/>
+          <w:lang w:val="de-DE"/>
+        </w:rPr>
+      </w:pPr>
+      <w:r>
+        <w:rPr>
+          <w:noProof/>
+          <w:lang w:val="de-DE"/>
+        </w:rPr>
+        <w:t>A HTTP request is matched to the corresponding controller by a router. This controller then triggers the Model-layer to retrieve the necessary data for the request from the underlying database. When the data has been successfully fetched, the controller triggers the View-layer to render the data into the requested format (e.g. HTML). This rendered data is then being transfered to the browser of the user and the current DOM is replaced with the just rendered HTML page</w:t>
+      </w:r>
+      <w:r>
+        <w:rPr>
+          <w:noProof/>
+          <w:lang w:val="de-DE"/>
+        </w:rPr>
+        <w:t>.</w:t>
+      </w:r>
+    </w:p>
+    <w:p>
+      <w:pPr>
+        <w:pStyle w:val="Listenabsatz"/>
+        <w:spacing w:line="360" w:lineRule="auto"/>
+        <w:ind w:left="0"/>
+        <w:rPr>
+          <w:noProof/>
+          <w:lang w:val="de-DE"/>
+        </w:rPr>
+      </w:pPr>
+    </w:p>
+    <w:p>
+      <w:pPr>
+        <w:pStyle w:val="Listenabsatz"/>
+        <w:spacing w:line="360" w:lineRule="auto"/>
+        <w:ind w:left="0"/>
+        <w:rPr>
+          <w:noProof/>
+          <w:lang w:val="de-DE"/>
+        </w:rPr>
+      </w:pPr>
+      <w:r>
+        <w:rPr>
+          <w:noProof/>
+          <w:lang w:val="de-DE"/>
+        </w:rPr>
+        <w:t>Single Page:</w:t>
+      </w:r>
+    </w:p>
+    <w:p>
+      <w:pPr>
+        <w:pStyle w:val="Listenabsatz"/>
+        <w:spacing w:line="360" w:lineRule="auto"/>
+        <w:ind w:left="0"/>
+        <w:rPr>
+          <w:noProof/>
+          <w:lang w:val="de-DE"/>
+        </w:rPr>
+      </w:pPr>
+      <w:r>
+        <w:rPr>
+          <w:noProof/>
+          <w:lang w:val="de-DE"/>
+        </w:rPr>
+        <w:t>The single page request flow is the same as the tradiational event flow until it comes to the rendering of views. Instead of letting the server render a complete new layout and transfer it to the client, the fetched data is serilaized into a transport format (JSON, XML...) and the client takes care of rendering the part of the DOM that has changed.</w:t>
+      </w:r>
+    </w:p>
+    <w:p>
+      <w:pPr>
+        <w:pStyle w:val="Listenabsatz"/>
+        <w:spacing w:line="360" w:lineRule="auto"/>
+        <w:ind w:left="0"/>
+        <w:rPr>
+          <w:noProof/>
+          <w:lang w:val="de-DE"/>
+        </w:rPr>
+      </w:pPr>
+      <w:r>
+        <w:rPr>
+          <w:noProof/>
+          <w:lang w:val="de-DE"/>
+        </w:rPr>
+        <w:t>The main differentiation between the two systems is the initial request to the server. In the traditional system you would generate a normal HTML layout and hyperlinks on that page would send GET requests to the server which then would cause a rerendering of the whole page.</w:t>
+      </w:r>
+    </w:p>
+    <w:p>
+      <w:pPr>
+        <w:pStyle w:val="Listenabsatz"/>
+        <w:spacing w:line="360" w:lineRule="auto"/>
+        <w:ind w:left="0"/>
+        <w:rPr>
+          <w:noProof/>
+          <w:lang w:val="de-DE"/>
+        </w:rPr>
+      </w:pPr>
+      <w:r>
+        <w:rPr>
+          <w:noProof/>
+          <w:lang w:val="de-DE"/>
+        </w:rPr>
+        <w:t xml:space="preserve">In single page web apps </w:t>
+      </w:r>
+      <w:r>
+        <w:rPr>
+          <w:noProof/>
+          <w:lang w:val="de-DE"/>
+        </w:rPr>
+        <w:t xml:space="preserve">the </w:t>
+      </w:r>
       <w:bookmarkStart w:id="0" w:name="_GoBack"/>
       <w:bookmarkEnd w:id="0"/>
     </w:p>
     <w:p>
       <w:pPr>
-        <w:spacing w:line="360" w:lineRule="auto"/>
-      </w:pPr>
-      <w:r>
-        <w:t>Controllers:</w:t>
-      </w:r>
-    </w:p>
-    <w:p>
-      <w:pPr>
-        <w:spacing w:line="360" w:lineRule="auto"/>
-      </w:pPr>
-      <w:r>
-        <w:t xml:space="preserve">- </w:t>
-      </w:r>
-      <w:proofErr w:type="gramStart"/>
-      <w:r>
-        <w:t>each</w:t>
-      </w:r>
-      <w:proofErr w:type="gramEnd"/>
-      <w:r>
-        <w:t xml:space="preserve"> Model has its own controller for CRUD operations</w:t>
+        <w:pStyle w:val="Listenabsatz"/>
+        <w:spacing w:line="360" w:lineRule="auto"/>
+        <w:ind w:left="0"/>
+        <w:rPr>
+          <w:noProof/>
+          <w:lang w:val="de-DE"/>
+        </w:rPr>
+      </w:pPr>
+    </w:p>
+    <w:p>
+      <w:pPr>
+        <w:pStyle w:val="Listenabsatz"/>
+        <w:spacing w:line="360" w:lineRule="auto"/>
+        <w:ind w:left="0"/>
+      </w:pPr>
+      <w:r>
+        <w:rPr>
+          <w:noProof/>
+          <w:lang w:val="de-DE"/>
+        </w:rPr>
+        <w:t>INITIAL REQUEST DIFFERENCES</w:t>
+      </w:r>
+    </w:p>
+    <w:p>
+      <w:pPr>
+        <w:pStyle w:val="Listenabsatz"/>
+        <w:spacing w:line="360" w:lineRule="auto"/>
+        <w:ind w:left="0"/>
+      </w:pPr>
+    </w:p>
+    <w:p>
+      <w:pPr>
+        <w:pStyle w:val="Listenabsatz"/>
+        <w:spacing w:line="360" w:lineRule="auto"/>
+        <w:ind w:left="0"/>
+      </w:pPr>
+      <w:r>
+        <w:t xml:space="preserve">Single Page Web Apps have their name because </w:t>
+      </w:r>
+      <w:r>
+        <w:t xml:space="preserve">they don’t need to reload the whole page when the user interacts with them and the user namely stays on the same page. Only parts of the DOM are being </w:t>
+      </w:r>
+      <w:proofErr w:type="spellStart"/>
+      <w:r>
+        <w:t>rerendered</w:t>
+      </w:r>
+      <w:proofErr w:type="spellEnd"/>
+      <w:r>
+        <w:t xml:space="preserve"> e.g. when the user clicks on a link.</w:t>
+      </w:r>
+    </w:p>
+    <w:p>
+      <w:pPr>
+        <w:pStyle w:val="Listenabsatz"/>
+        <w:spacing w:line="360" w:lineRule="auto"/>
+        <w:ind w:left="0"/>
+      </w:pPr>
+      <w:r>
+        <w:t>Single Page Web Apps differ from normal Web Apps in various points:</w:t>
+      </w:r>
+    </w:p>
+    <w:p>
+      <w:pPr>
+        <w:pStyle w:val="Listenabsatz"/>
+        <w:spacing w:line="360" w:lineRule="auto"/>
+        <w:ind w:left="0"/>
+      </w:pPr>
+      <w:r>
+        <w:t>Routing:</w:t>
+      </w:r>
+    </w:p>
+    <w:p>
+      <w:pPr>
+        <w:pStyle w:val="Listenabsatz"/>
+        <w:spacing w:line="360" w:lineRule="auto"/>
+        <w:ind w:left="0"/>
+      </w:pPr>
+      <w:r>
+        <w:t xml:space="preserve">Normal Web Apps </w:t>
+      </w:r>
+    </w:p>
+    <w:p>
+      <w:pPr>
+        <w:pStyle w:val="Listenabsatz"/>
+        <w:spacing w:line="360" w:lineRule="auto"/>
+        <w:ind w:left="0"/>
+      </w:pPr>
+      <w:r>
+        <w:t>Communication:</w:t>
+      </w:r>
+    </w:p>
+    <w:p>
+      <w:pPr>
+        <w:pStyle w:val="Listenabsatz"/>
+        <w:spacing w:line="360" w:lineRule="auto"/>
+        <w:ind w:left="0"/>
+      </w:pPr>
+    </w:p>
+    <w:p>
+      <w:pPr>
+        <w:pStyle w:val="Listenabsatz"/>
+        <w:spacing w:line="360" w:lineRule="auto"/>
+        <w:ind w:left="0"/>
+      </w:pPr>
+      <w:r>
+        <w:t>Rendering / Views:</w:t>
+      </w:r>
+    </w:p>
+    <w:p>
+      <w:pPr>
+        <w:pStyle w:val="Listenabsatz"/>
+        <w:spacing w:line="360" w:lineRule="auto"/>
+        <w:ind w:left="0"/>
+      </w:pPr>
+    </w:p>
+    <w:p>
+      <w:pPr>
+        <w:pStyle w:val="Listenabsatz"/>
+        <w:spacing w:line="360" w:lineRule="auto"/>
+        <w:ind w:left="0"/>
+      </w:pPr>
+      <w:proofErr w:type="spellStart"/>
+      <w:r>
+        <w:t>Javascript</w:t>
+      </w:r>
+      <w:proofErr w:type="spellEnd"/>
+      <w:r>
+        <w:t>:</w:t>
       </w:r>
     </w:p>
     <w:sectPr>
-      <w:footnotePr>
-        <w:pos w:val="beneathText"/>
-      </w:footnotePr>
       <w:pgSz w:w="11900" w:h="16840"/>
       <w:pgMar w:top="1417" w:right="1417" w:bottom="1134" w:left="1417" w:header="708" w:footer="708" w:gutter="0"/>
       <w:cols w:space="708"/>
@@ -862,7 +1288,218 @@
       </w:r>
     </w:p>
   </w:footnote>
+  <w:footnote w:id="2">
+    <w:p>
+      <w:pPr>
+        <w:pStyle w:val="Funotentext"/>
+        <w:rPr>
+          <w:lang w:val="de-DE"/>
+        </w:rPr>
+      </w:pPr>
+      <w:r>
+        <w:rPr>
+          <w:rStyle w:val="Funotenzeichen"/>
+        </w:rPr>
+        <w:footnoteRef/>
+      </w:r>
+      <w:r>
+        <w:t xml:space="preserve"> http</w:t>
+      </w:r>
+      <w:r>
+        <w:t>://en.wikipedia.org/wiki/Slug_(web_publishing)</w:t>
+      </w:r>
+    </w:p>
+  </w:footnote>
+  <w:footnote w:id="3">
+    <w:p>
+      <w:pPr>
+        <w:pStyle w:val="Funotentext"/>
+        <w:rPr>
+          <w:lang w:val="de-DE"/>
+        </w:rPr>
+      </w:pPr>
+      <w:r>
+        <w:rPr>
+          <w:rStyle w:val="Funotenzeichen"/>
+        </w:rPr>
+        <w:footnoteRef/>
+      </w:r>
+      <w:r>
+        <w:t xml:space="preserve"> </w:t>
+      </w:r>
+      <w:r>
+        <w:t>http://documentcloud.github.com/backbone/</w:t>
+      </w:r>
+    </w:p>
+  </w:footnote>
+  <w:footnote w:id="4">
+    <w:p>
+      <w:pPr>
+        <w:pStyle w:val="Funotentext"/>
+        <w:rPr>
+          <w:lang w:val="de-DE"/>
+        </w:rPr>
+      </w:pPr>
+      <w:r>
+        <w:rPr>
+          <w:rStyle w:val="Funotenzeichen"/>
+        </w:rPr>
+        <w:footnoteRef/>
+      </w:r>
+      <w:r>
+        <w:t xml:space="preserve"> </w:t>
+      </w:r>
+      <w:proofErr w:type="spellStart"/>
+      <w:r>
+        <w:rPr>
+          <w:lang w:val="de-DE"/>
+        </w:rPr>
+        <w:t>Asynchronous</w:t>
+      </w:r>
+      <w:proofErr w:type="spellEnd"/>
+      <w:r>
+        <w:rPr>
+          <w:lang w:val="de-DE"/>
+        </w:rPr>
+        <w:t xml:space="preserve"> JavaScript </w:t>
+      </w:r>
+      <w:proofErr w:type="spellStart"/>
+      <w:r>
+        <w:rPr>
+          <w:lang w:val="de-DE"/>
+        </w:rPr>
+        <w:t>and</w:t>
+      </w:r>
+      <w:proofErr w:type="spellEnd"/>
+      <w:r>
+        <w:rPr>
+          <w:lang w:val="de-DE"/>
+        </w:rPr>
+        <w:t xml:space="preserve"> XML</w:t>
+      </w:r>
+    </w:p>
+  </w:footnote>
 </w:footnotes>
+</file>
+
+<file path=word/numbering.xml><?xml version="1.0" encoding="utf-8"?>
+<w:numbering xmlns:wpc="http://schemas.microsoft.com/office/word/2010/wordprocessingCanvas" xmlns:mo="http://schemas.microsoft.com/office/mac/office/2008/main" xmlns:mc="http://schemas.openxmlformats.org/markup-compatibility/2006" xmlns:mv="urn:schemas-microsoft-com:mac:vml" xmlns:o="urn:schemas-microsoft-com:office:office" xmlns:r="http://schemas.openxmlformats.org/officeDocument/2006/relationships" xmlns:m="http://schemas.openxmlformats.org/officeDocument/2006/math" xmlns:v="urn:schemas-microsoft-com:vml" xmlns:wp14="http://schemas.microsoft.com/office/word/2010/wordprocessingDrawing" xmlns:wp="http://schemas.openxmlformats.org/drawingml/2006/wordprocessingDrawing" xmlns:w10="urn:schemas-microsoft-com:office:word" xmlns:w="http://schemas.openxmlformats.org/wordprocessingml/2006/main" xmlns:w14="http://schemas.microsoft.com/office/word/2010/wordml" xmlns:wpg="http://schemas.microsoft.com/office/word/2010/wordprocessingGroup" xmlns:wpi="http://schemas.microsoft.com/office/word/2010/wordprocessingInk" xmlns:wne="http://schemas.microsoft.com/office/word/2006/wordml" xmlns:wps="http://schemas.microsoft.com/office/word/2010/wordprocessingShape" mc:Ignorable="w14 wp14">
+  <w:abstractNum w:abstractNumId="0">
+    <w:nsid w:val="1E2356D2"/>
+    <w:multiLevelType w:val="hybridMultilevel"/>
+    <w:tmpl w:val="F0ACBC46"/>
+    <w:lvl w:ilvl="0" w:tplc="81B20DC8">
+      <w:numFmt w:val="bullet"/>
+      <w:lvlText w:val="-"/>
+      <w:lvlJc w:val="left"/>
+      <w:pPr>
+        <w:ind w:left="720" w:hanging="360"/>
+      </w:pPr>
+      <w:rPr>
+        <w:rFonts w:ascii="Cambria" w:eastAsiaTheme="minorEastAsia" w:hAnsi="Cambria" w:cstheme="minorBidi" w:hint="default"/>
+      </w:rPr>
+    </w:lvl>
+    <w:lvl w:ilvl="1" w:tplc="04070003" w:tentative="1">
+      <w:start w:val="1"/>
+      <w:numFmt w:val="bullet"/>
+      <w:lvlText w:val="o"/>
+      <w:lvlJc w:val="left"/>
+      <w:pPr>
+        <w:ind w:left="1440" w:hanging="360"/>
+      </w:pPr>
+      <w:rPr>
+        <w:rFonts w:ascii="Courier New" w:hAnsi="Courier New" w:cs="Courier New" w:hint="default"/>
+      </w:rPr>
+    </w:lvl>
+    <w:lvl w:ilvl="2" w:tplc="04070005" w:tentative="1">
+      <w:start w:val="1"/>
+      <w:numFmt w:val="bullet"/>
+      <w:lvlText w:val=""/>
+      <w:lvlJc w:val="left"/>
+      <w:pPr>
+        <w:ind w:left="2160" w:hanging="360"/>
+      </w:pPr>
+      <w:rPr>
+        <w:rFonts w:ascii="Wingdings" w:hAnsi="Wingdings" w:hint="default"/>
+      </w:rPr>
+    </w:lvl>
+    <w:lvl w:ilvl="3" w:tplc="04070001" w:tentative="1">
+      <w:start w:val="1"/>
+      <w:numFmt w:val="bullet"/>
+      <w:lvlText w:val=""/>
+      <w:lvlJc w:val="left"/>
+      <w:pPr>
+        <w:ind w:left="2880" w:hanging="360"/>
+      </w:pPr>
+      <w:rPr>
+        <w:rFonts w:ascii="Symbol" w:hAnsi="Symbol" w:hint="default"/>
+      </w:rPr>
+    </w:lvl>
+    <w:lvl w:ilvl="4" w:tplc="04070003" w:tentative="1">
+      <w:start w:val="1"/>
+      <w:numFmt w:val="bullet"/>
+      <w:lvlText w:val="o"/>
+      <w:lvlJc w:val="left"/>
+      <w:pPr>
+        <w:ind w:left="3600" w:hanging="360"/>
+      </w:pPr>
+      <w:rPr>
+        <w:rFonts w:ascii="Courier New" w:hAnsi="Courier New" w:cs="Courier New" w:hint="default"/>
+      </w:rPr>
+    </w:lvl>
+    <w:lvl w:ilvl="5" w:tplc="04070005" w:tentative="1">
+      <w:start w:val="1"/>
+      <w:numFmt w:val="bullet"/>
+      <w:lvlText w:val=""/>
+      <w:lvlJc w:val="left"/>
+      <w:pPr>
+        <w:ind w:left="4320" w:hanging="360"/>
+      </w:pPr>
+      <w:rPr>
+        <w:rFonts w:ascii="Wingdings" w:hAnsi="Wingdings" w:hint="default"/>
+      </w:rPr>
+    </w:lvl>
+    <w:lvl w:ilvl="6" w:tplc="04070001" w:tentative="1">
+      <w:start w:val="1"/>
+      <w:numFmt w:val="bullet"/>
+      <w:lvlText w:val=""/>
+      <w:lvlJc w:val="left"/>
+      <w:pPr>
+        <w:ind w:left="5040" w:hanging="360"/>
+      </w:pPr>
+      <w:rPr>
+        <w:rFonts w:ascii="Symbol" w:hAnsi="Symbol" w:hint="default"/>
+      </w:rPr>
+    </w:lvl>
+    <w:lvl w:ilvl="7" w:tplc="04070003" w:tentative="1">
+      <w:start w:val="1"/>
+      <w:numFmt w:val="bullet"/>
+      <w:lvlText w:val="o"/>
+      <w:lvlJc w:val="left"/>
+      <w:pPr>
+        <w:ind w:left="5760" w:hanging="360"/>
+      </w:pPr>
+      <w:rPr>
+        <w:rFonts w:ascii="Courier New" w:hAnsi="Courier New" w:cs="Courier New" w:hint="default"/>
+      </w:rPr>
+    </w:lvl>
+    <w:lvl w:ilvl="8" w:tplc="04070005" w:tentative="1">
+      <w:start w:val="1"/>
+      <w:numFmt w:val="bullet"/>
+      <w:lvlText w:val=""/>
+      <w:lvlJc w:val="left"/>
+      <w:pPr>
+        <w:ind w:left="6480" w:hanging="360"/>
+      </w:pPr>
+      <w:rPr>
+        <w:rFonts w:ascii="Wingdings" w:hAnsi="Wingdings" w:hint="default"/>
+      </w:rPr>
+    </w:lvl>
+  </w:abstractNum>
+  <w:num w:numId="1">
+    <w:abstractNumId w:val="0"/>
+  </w:num>
+</w:numbering>
 </file>
 
 <file path=word/styles.xml><?xml version="1.0" encoding="utf-8"?>
@@ -1024,7 +1661,6 @@
   <w:style w:type="character" w:default="1" w:styleId="Absatzstandardschriftart">
     <w:name w:val="Default Paragraph Font"/>
     <w:uiPriority w:val="1"/>
-    <w:semiHidden/>
     <w:unhideWhenUsed/>
   </w:style>
   <w:style w:type="table" w:default="1" w:styleId="NormaleTabelle">
@@ -1096,6 +1732,45 @@
     <w:uiPriority w:val="99"/>
     <w:unhideWhenUsed/>
     <w:rsid w:val="004365DC"/>
+    <w:rPr>
+      <w:vertAlign w:val="superscript"/>
+    </w:rPr>
+  </w:style>
+  <w:style w:type="paragraph" w:styleId="Listenabsatz">
+    <w:name w:val="List Paragraph"/>
+    <w:basedOn w:val="Standard"/>
+    <w:uiPriority w:val="34"/>
+    <w:qFormat/>
+    <w:rsid w:val="009B4D07"/>
+    <w:pPr>
+      <w:ind w:left="720"/>
+      <w:contextualSpacing/>
+    </w:pPr>
+  </w:style>
+  <w:style w:type="paragraph" w:styleId="Endnotentext">
+    <w:name w:val="endnote text"/>
+    <w:basedOn w:val="Standard"/>
+    <w:link w:val="EndnotentextZeichen"/>
+    <w:uiPriority w:val="99"/>
+    <w:semiHidden/>
+    <w:unhideWhenUsed/>
+    <w:rsid w:val="009B4D07"/>
+  </w:style>
+  <w:style w:type="character" w:customStyle="1" w:styleId="EndnotentextZeichen">
+    <w:name w:val="Endnotentext Zeichen"/>
+    <w:basedOn w:val="Absatzstandardschriftart"/>
+    <w:link w:val="Endnotentext"/>
+    <w:uiPriority w:val="99"/>
+    <w:semiHidden/>
+    <w:rsid w:val="009B4D07"/>
+  </w:style>
+  <w:style w:type="character" w:styleId="Endnotenzeichen">
+    <w:name w:val="endnote reference"/>
+    <w:basedOn w:val="Absatzstandardschriftart"/>
+    <w:uiPriority w:val="99"/>
+    <w:semiHidden/>
+    <w:unhideWhenUsed/>
+    <w:rsid w:val="009B4D07"/>
     <w:rPr>
       <w:vertAlign w:val="superscript"/>
     </w:rPr>
@@ -1262,7 +1937,6 @@
   <w:style w:type="character" w:default="1" w:styleId="Absatzstandardschriftart">
     <w:name w:val="Default Paragraph Font"/>
     <w:uiPriority w:val="1"/>
-    <w:semiHidden/>
     <w:unhideWhenUsed/>
   </w:style>
   <w:style w:type="table" w:default="1" w:styleId="NormaleTabelle">
@@ -1334,6 +2008,45 @@
     <w:uiPriority w:val="99"/>
     <w:unhideWhenUsed/>
     <w:rsid w:val="004365DC"/>
+    <w:rPr>
+      <w:vertAlign w:val="superscript"/>
+    </w:rPr>
+  </w:style>
+  <w:style w:type="paragraph" w:styleId="Listenabsatz">
+    <w:name w:val="List Paragraph"/>
+    <w:basedOn w:val="Standard"/>
+    <w:uiPriority w:val="34"/>
+    <w:qFormat/>
+    <w:rsid w:val="009B4D07"/>
+    <w:pPr>
+      <w:ind w:left="720"/>
+      <w:contextualSpacing/>
+    </w:pPr>
+  </w:style>
+  <w:style w:type="paragraph" w:styleId="Endnotentext">
+    <w:name w:val="endnote text"/>
+    <w:basedOn w:val="Standard"/>
+    <w:link w:val="EndnotentextZeichen"/>
+    <w:uiPriority w:val="99"/>
+    <w:semiHidden/>
+    <w:unhideWhenUsed/>
+    <w:rsid w:val="009B4D07"/>
+  </w:style>
+  <w:style w:type="character" w:customStyle="1" w:styleId="EndnotentextZeichen">
+    <w:name w:val="Endnotentext Zeichen"/>
+    <w:basedOn w:val="Absatzstandardschriftart"/>
+    <w:link w:val="Endnotentext"/>
+    <w:uiPriority w:val="99"/>
+    <w:semiHidden/>
+    <w:rsid w:val="009B4D07"/>
+  </w:style>
+  <w:style w:type="character" w:styleId="Endnotenzeichen">
+    <w:name w:val="endnote reference"/>
+    <w:basedOn w:val="Absatzstandardschriftart"/>
+    <w:uiPriority w:val="99"/>
+    <w:semiHidden/>
+    <w:unhideWhenUsed/>
+    <w:rsid w:val="009B4D07"/>
     <w:rPr>
       <w:vertAlign w:val="superscript"/>
     </w:rPr>
@@ -1659,4 +2372,16 @@
   </a:objectDefaults>
   <a:extraClrSchemeLst/>
 </a:theme>
+</file>
+
+<file path=customXml/item1.xml><?xml version="1.0" encoding="utf-8"?>
+<b:Sources xmlns:b="http://schemas.openxmlformats.org/officeDocument/2006/bibliography" xmlns="http://schemas.openxmlformats.org/officeDocument/2006/bibliography" SelectedStyle="/APA.XSL" StyleName="APA"/>
+</file>
+
+<file path=customXml/itemProps1.xml><?xml version="1.0" encoding="utf-8"?>
+<ds:datastoreItem xmlns:ds="http://schemas.openxmlformats.org/officeDocument/2006/customXml" ds:itemID="{1BAC99A2-9743-BC42-8A7F-6AB6EB5F79E2}">
+  <ds:schemaRefs>
+    <ds:schemaRef ds:uri="http://schemas.openxmlformats.org/officeDocument/2006/bibliography"/>
+  </ds:schemaRefs>
+</ds:datastoreItem>
 </file>
</xml_diff>

<commit_message>
added presentation; progress in thesis;
</commit_message>
<xml_diff>
--- a/thesis.docx
+++ b/thesis.docx
@@ -4,9 +4,590 @@
   <w:body>
     <w:p>
       <w:pPr>
-        <w:spacing w:line="360" w:lineRule="auto"/>
-      </w:pPr>
-      <w:r>
+        <w:pStyle w:val="Verzeichnis1"/>
+        <w:tabs>
+          <w:tab w:val="right" w:leader="dot" w:pos="9056"/>
+        </w:tabs>
+        <w:rPr>
+          <w:rFonts w:asciiTheme="minorHAnsi" w:hAnsiTheme="minorHAnsi"/>
+          <w:b w:val="0"/>
+          <w:caps w:val="0"/>
+          <w:noProof/>
+          <w:lang w:eastAsia="ja-JP"/>
+        </w:rPr>
+      </w:pPr>
+      <w:r>
+        <w:fldChar w:fldCharType="begin"/>
+      </w:r>
+      <w:r>
+        <w:instrText xml:space="preserve"> TOC \o "1-4" </w:instrText>
+      </w:r>
+      <w:r>
+        <w:fldChar w:fldCharType="separate"/>
+      </w:r>
+      <w:r>
+        <w:rPr>
+          <w:noProof/>
+        </w:rPr>
+        <w:t>SINGLE PAGE WEB APPS</w:t>
+      </w:r>
+      <w:r>
+        <w:rPr>
+          <w:noProof/>
+        </w:rPr>
+        <w:tab/>
+      </w:r>
+      <w:r>
+        <w:rPr>
+          <w:noProof/>
+        </w:rPr>
+        <w:fldChar w:fldCharType="begin"/>
+      </w:r>
+      <w:r>
+        <w:rPr>
+          <w:noProof/>
+        </w:rPr>
+        <w:instrText xml:space="preserve"> PAGEREF _Toc162693364 \h </w:instrText>
+      </w:r>
+      <w:r>
+        <w:rPr>
+          <w:noProof/>
+        </w:rPr>
+      </w:r>
+      <w:r>
+        <w:rPr>
+          <w:noProof/>
+        </w:rPr>
+        <w:fldChar w:fldCharType="separate"/>
+      </w:r>
+      <w:r>
+        <w:rPr>
+          <w:noProof/>
+        </w:rPr>
+        <w:t>6</w:t>
+      </w:r>
+      <w:r>
+        <w:rPr>
+          <w:noProof/>
+        </w:rPr>
+        <w:fldChar w:fldCharType="end"/>
+      </w:r>
+    </w:p>
+    <w:p>
+      <w:pPr>
+        <w:pStyle w:val="Verzeichnis2"/>
+        <w:tabs>
+          <w:tab w:val="right" w:leader="dot" w:pos="9056"/>
+        </w:tabs>
+        <w:rPr>
+          <w:b w:val="0"/>
+          <w:noProof/>
+          <w:sz w:val="24"/>
+          <w:szCs w:val="24"/>
+          <w:lang w:eastAsia="ja-JP"/>
+        </w:rPr>
+      </w:pPr>
+      <w:r>
+        <w:rPr>
+          <w:noProof/>
+        </w:rPr>
+        <w:t>TRADITIONAL</w:t>
+      </w:r>
+      <w:r>
+        <w:rPr>
+          <w:noProof/>
+        </w:rPr>
+        <w:tab/>
+      </w:r>
+      <w:r>
+        <w:rPr>
+          <w:noProof/>
+        </w:rPr>
+        <w:fldChar w:fldCharType="begin"/>
+      </w:r>
+      <w:r>
+        <w:rPr>
+          <w:noProof/>
+        </w:rPr>
+        <w:instrText xml:space="preserve"> PAGEREF _Toc162693365 \h </w:instrText>
+      </w:r>
+      <w:r>
+        <w:rPr>
+          <w:noProof/>
+        </w:rPr>
+      </w:r>
+      <w:r>
+        <w:rPr>
+          <w:noProof/>
+        </w:rPr>
+        <w:fldChar w:fldCharType="separate"/>
+      </w:r>
+      <w:r>
+        <w:rPr>
+          <w:noProof/>
+        </w:rPr>
+        <w:t>7</w:t>
+      </w:r>
+      <w:r>
+        <w:rPr>
+          <w:noProof/>
+        </w:rPr>
+        <w:fldChar w:fldCharType="end"/>
+      </w:r>
+    </w:p>
+    <w:p>
+      <w:pPr>
+        <w:pStyle w:val="Verzeichnis2"/>
+        <w:tabs>
+          <w:tab w:val="right" w:leader="dot" w:pos="9056"/>
+        </w:tabs>
+        <w:rPr>
+          <w:b w:val="0"/>
+          <w:noProof/>
+          <w:sz w:val="24"/>
+          <w:szCs w:val="24"/>
+          <w:lang w:eastAsia="ja-JP"/>
+        </w:rPr>
+      </w:pPr>
+      <w:r>
+        <w:rPr>
+          <w:noProof/>
+          <w:lang w:val="de-DE"/>
+        </w:rPr>
+        <w:t>SINGLE PAGE</w:t>
+      </w:r>
+      <w:r>
+        <w:rPr>
+          <w:noProof/>
+        </w:rPr>
+        <w:tab/>
+      </w:r>
+      <w:r>
+        <w:rPr>
+          <w:noProof/>
+        </w:rPr>
+        <w:fldChar w:fldCharType="begin"/>
+      </w:r>
+      <w:r>
+        <w:rPr>
+          <w:noProof/>
+        </w:rPr>
+        <w:instrText xml:space="preserve"> PAGEREF _Toc162693366 \h </w:instrText>
+      </w:r>
+      <w:r>
+        <w:rPr>
+          <w:noProof/>
+        </w:rPr>
+      </w:r>
+      <w:r>
+        <w:rPr>
+          <w:noProof/>
+        </w:rPr>
+        <w:fldChar w:fldCharType="separate"/>
+      </w:r>
+      <w:r>
+        <w:rPr>
+          <w:noProof/>
+        </w:rPr>
+        <w:t>7</w:t>
+      </w:r>
+      <w:r>
+        <w:rPr>
+          <w:noProof/>
+        </w:rPr>
+        <w:fldChar w:fldCharType="end"/>
+      </w:r>
+    </w:p>
+    <w:p>
+      <w:pPr>
+        <w:pStyle w:val="Verzeichnis2"/>
+        <w:tabs>
+          <w:tab w:val="right" w:leader="dot" w:pos="9056"/>
+        </w:tabs>
+        <w:rPr>
+          <w:b w:val="0"/>
+          <w:noProof/>
+          <w:sz w:val="24"/>
+          <w:szCs w:val="24"/>
+          <w:lang w:eastAsia="ja-JP"/>
+        </w:rPr>
+      </w:pPr>
+      <w:r>
+        <w:rPr>
+          <w:noProof/>
+          <w:lang w:val="de-DE"/>
+        </w:rPr>
+        <w:t>ADVANTAGES / BENEFITS</w:t>
+      </w:r>
+      <w:r>
+        <w:rPr>
+          <w:noProof/>
+        </w:rPr>
+        <w:tab/>
+      </w:r>
+      <w:r>
+        <w:rPr>
+          <w:noProof/>
+        </w:rPr>
+        <w:fldChar w:fldCharType="begin"/>
+      </w:r>
+      <w:r>
+        <w:rPr>
+          <w:noProof/>
+        </w:rPr>
+        <w:instrText xml:space="preserve"> PAGEREF _Toc162693367 \h </w:instrText>
+      </w:r>
+      <w:r>
+        <w:rPr>
+          <w:noProof/>
+        </w:rPr>
+      </w:r>
+      <w:r>
+        <w:rPr>
+          <w:noProof/>
+        </w:rPr>
+        <w:fldChar w:fldCharType="separate"/>
+      </w:r>
+      <w:r>
+        <w:rPr>
+          <w:noProof/>
+        </w:rPr>
+        <w:t>7</w:t>
+      </w:r>
+      <w:r>
+        <w:rPr>
+          <w:noProof/>
+        </w:rPr>
+        <w:fldChar w:fldCharType="end"/>
+      </w:r>
+    </w:p>
+    <w:p>
+      <w:pPr>
+        <w:pStyle w:val="Verzeichnis2"/>
+        <w:tabs>
+          <w:tab w:val="right" w:leader="dot" w:pos="9056"/>
+        </w:tabs>
+        <w:rPr>
+          <w:b w:val="0"/>
+          <w:noProof/>
+          <w:sz w:val="24"/>
+          <w:szCs w:val="24"/>
+          <w:lang w:eastAsia="ja-JP"/>
+        </w:rPr>
+      </w:pPr>
+      <w:r>
+        <w:rPr>
+          <w:noProof/>
+          <w:lang w:val="de-DE"/>
+        </w:rPr>
+        <w:t>DISADVANTAGES / PITFALLS</w:t>
+      </w:r>
+      <w:r>
+        <w:rPr>
+          <w:noProof/>
+        </w:rPr>
+        <w:tab/>
+      </w:r>
+      <w:r>
+        <w:rPr>
+          <w:noProof/>
+        </w:rPr>
+        <w:fldChar w:fldCharType="begin"/>
+      </w:r>
+      <w:r>
+        <w:rPr>
+          <w:noProof/>
+        </w:rPr>
+        <w:instrText xml:space="preserve"> PAGEREF _Toc162693368 \h </w:instrText>
+      </w:r>
+      <w:r>
+        <w:rPr>
+          <w:noProof/>
+        </w:rPr>
+      </w:r>
+      <w:r>
+        <w:rPr>
+          <w:noProof/>
+        </w:rPr>
+        <w:fldChar w:fldCharType="separate"/>
+      </w:r>
+      <w:r>
+        <w:rPr>
+          <w:noProof/>
+        </w:rPr>
+        <w:t>7</w:t>
+      </w:r>
+      <w:r>
+        <w:rPr>
+          <w:noProof/>
+        </w:rPr>
+        <w:fldChar w:fldCharType="end"/>
+      </w:r>
+    </w:p>
+    <w:p>
+      <w:pPr>
+        <w:pStyle w:val="Verzeichnis2"/>
+        <w:tabs>
+          <w:tab w:val="right" w:leader="dot" w:pos="9056"/>
+        </w:tabs>
+        <w:rPr>
+          <w:b w:val="0"/>
+          <w:noProof/>
+          <w:sz w:val="24"/>
+          <w:szCs w:val="24"/>
+          <w:lang w:eastAsia="ja-JP"/>
+        </w:rPr>
+      </w:pPr>
+      <w:r>
+        <w:rPr>
+          <w:noProof/>
+          <w:lang w:val="de-DE"/>
+        </w:rPr>
+        <w:t>THINGS THAT ARE DIFFERENT</w:t>
+      </w:r>
+      <w:r>
+        <w:rPr>
+          <w:noProof/>
+        </w:rPr>
+        <w:tab/>
+      </w:r>
+      <w:r>
+        <w:rPr>
+          <w:noProof/>
+        </w:rPr>
+        <w:fldChar w:fldCharType="begin"/>
+      </w:r>
+      <w:r>
+        <w:rPr>
+          <w:noProof/>
+        </w:rPr>
+        <w:instrText xml:space="preserve"> PAGEREF _Toc162693369 \h </w:instrText>
+      </w:r>
+      <w:r>
+        <w:rPr>
+          <w:noProof/>
+        </w:rPr>
+      </w:r>
+      <w:r>
+        <w:rPr>
+          <w:noProof/>
+        </w:rPr>
+        <w:fldChar w:fldCharType="separate"/>
+      </w:r>
+      <w:r>
+        <w:rPr>
+          <w:noProof/>
+        </w:rPr>
+        <w:t>7</w:t>
+      </w:r>
+      <w:r>
+        <w:rPr>
+          <w:noProof/>
+        </w:rPr>
+        <w:fldChar w:fldCharType="end"/>
+      </w:r>
+    </w:p>
+    <w:p>
+      <w:pPr>
+        <w:pStyle w:val="Verzeichnis3"/>
+        <w:tabs>
+          <w:tab w:val="right" w:leader="dot" w:pos="9056"/>
+        </w:tabs>
+        <w:rPr>
+          <w:noProof/>
+          <w:sz w:val="24"/>
+          <w:szCs w:val="24"/>
+          <w:lang w:eastAsia="ja-JP"/>
+        </w:rPr>
+      </w:pPr>
+      <w:r>
+        <w:rPr>
+          <w:noProof/>
+          <w:lang w:val="de-DE"/>
+        </w:rPr>
+        <w:t>URLS</w:t>
+      </w:r>
+      <w:r>
+        <w:rPr>
+          <w:noProof/>
+        </w:rPr>
+        <w:tab/>
+      </w:r>
+      <w:r>
+        <w:rPr>
+          <w:noProof/>
+        </w:rPr>
+        <w:fldChar w:fldCharType="begin"/>
+      </w:r>
+      <w:r>
+        <w:rPr>
+          <w:noProof/>
+        </w:rPr>
+        <w:instrText xml:space="preserve"> PAGEREF _Toc162693370 \h </w:instrText>
+      </w:r>
+      <w:r>
+        <w:rPr>
+          <w:noProof/>
+        </w:rPr>
+      </w:r>
+      <w:r>
+        <w:rPr>
+          <w:noProof/>
+        </w:rPr>
+        <w:fldChar w:fldCharType="separate"/>
+      </w:r>
+      <w:r>
+        <w:rPr>
+          <w:noProof/>
+        </w:rPr>
+        <w:t>7</w:t>
+      </w:r>
+      <w:r>
+        <w:rPr>
+          <w:noProof/>
+        </w:rPr>
+        <w:fldChar w:fldCharType="end"/>
+      </w:r>
+    </w:p>
+    <w:p>
+      <w:pPr>
+        <w:spacing w:line="360" w:lineRule="auto"/>
+      </w:pPr>
+      <w:r>
+        <w:fldChar w:fldCharType="end"/>
+      </w:r>
+    </w:p>
+    <w:p>
+      <w:pPr>
+        <w:spacing w:line="360" w:lineRule="auto"/>
+      </w:pPr>
+    </w:p>
+    <w:p>
+      <w:pPr>
+        <w:spacing w:line="360" w:lineRule="auto"/>
+      </w:pPr>
+    </w:p>
+    <w:p>
+      <w:pPr>
+        <w:spacing w:line="360" w:lineRule="auto"/>
+      </w:pPr>
+    </w:p>
+    <w:p>
+      <w:pPr>
+        <w:spacing w:line="360" w:lineRule="auto"/>
+      </w:pPr>
+    </w:p>
+    <w:p>
+      <w:pPr>
+        <w:spacing w:line="360" w:lineRule="auto"/>
+      </w:pPr>
+    </w:p>
+    <w:p>
+      <w:pPr>
+        <w:spacing w:line="360" w:lineRule="auto"/>
+      </w:pPr>
+    </w:p>
+    <w:p>
+      <w:pPr>
+        <w:spacing w:line="360" w:lineRule="auto"/>
+      </w:pPr>
+    </w:p>
+    <w:p>
+      <w:pPr>
+        <w:spacing w:line="360" w:lineRule="auto"/>
+      </w:pPr>
+    </w:p>
+    <w:p>
+      <w:pPr>
+        <w:spacing w:line="360" w:lineRule="auto"/>
+      </w:pPr>
+    </w:p>
+    <w:p>
+      <w:pPr>
+        <w:spacing w:line="360" w:lineRule="auto"/>
+      </w:pPr>
+    </w:p>
+    <w:p>
+      <w:pPr>
+        <w:spacing w:line="360" w:lineRule="auto"/>
+      </w:pPr>
+    </w:p>
+    <w:p>
+      <w:pPr>
+        <w:spacing w:line="360" w:lineRule="auto"/>
+      </w:pPr>
+    </w:p>
+    <w:p>
+      <w:pPr>
+        <w:spacing w:line="360" w:lineRule="auto"/>
+      </w:pPr>
+    </w:p>
+    <w:p>
+      <w:pPr>
+        <w:spacing w:line="360" w:lineRule="auto"/>
+      </w:pPr>
+    </w:p>
+    <w:p>
+      <w:pPr>
+        <w:spacing w:line="360" w:lineRule="auto"/>
+      </w:pPr>
+    </w:p>
+    <w:p>
+      <w:pPr>
+        <w:spacing w:line="360" w:lineRule="auto"/>
+      </w:pPr>
+    </w:p>
+    <w:p>
+      <w:pPr>
+        <w:spacing w:line="360" w:lineRule="auto"/>
+      </w:pPr>
+    </w:p>
+    <w:p>
+      <w:pPr>
+        <w:spacing w:line="360" w:lineRule="auto"/>
+      </w:pPr>
+    </w:p>
+    <w:p>
+      <w:pPr>
+        <w:spacing w:line="360" w:lineRule="auto"/>
+      </w:pPr>
+    </w:p>
+    <w:p>
+      <w:pPr>
+        <w:spacing w:line="360" w:lineRule="auto"/>
+      </w:pPr>
+    </w:p>
+    <w:p>
+      <w:pPr>
+        <w:spacing w:line="360" w:lineRule="auto"/>
+      </w:pPr>
+    </w:p>
+    <w:p>
+      <w:pPr>
+        <w:spacing w:line="360" w:lineRule="auto"/>
+      </w:pPr>
+    </w:p>
+    <w:p>
+      <w:pPr>
+        <w:spacing w:line="360" w:lineRule="auto"/>
+      </w:pPr>
+    </w:p>
+    <w:p>
+      <w:pPr>
+        <w:spacing w:line="360" w:lineRule="auto"/>
+      </w:pPr>
+    </w:p>
+    <w:p>
+      <w:pPr>
+        <w:spacing w:line="360" w:lineRule="auto"/>
+      </w:pPr>
+    </w:p>
+    <w:p>
+      <w:pPr>
+        <w:spacing w:line="360" w:lineRule="auto"/>
+      </w:pPr>
+      <w:r>
+        <w:lastRenderedPageBreak/>
         <w:t>## Salon intro</w:t>
       </w:r>
     </w:p>
@@ -28,7 +609,13 @@
         <w:spacing w:line="360" w:lineRule="auto"/>
       </w:pPr>
       <w:r>
-        <w:t>The basic idea behind Salon was developed by Sebastian Deutsch and Stefan Landrock when they were given the chance to take over university curses at the HFG in Offenbach. Together with the students they built a working prototype of it so they could use it for their curses and especially for their presentations. When other universities heard about Salon they asked Stefan and Sebastian if they could host a system for their students too. But Salon was not built to be deployable for other universities and they asked me if I could re-build and to [erweitern] Salon to have a clean code-base and a portable system so that it could easily be deployed and changed [anderes wort für verändert] for other universities.</w:t>
+        <w:t xml:space="preserve">The basic idea behind Salon was developed by Sebastian Deutsch and Stefan </w:t>
+      </w:r>
+      <w:r>
+        <w:t>Land rock</w:t>
+      </w:r>
+      <w:r>
+        <w:t xml:space="preserve"> when they were given the chance to take over university curses at the HFG in Offenbach. Together with the students they built a working prototype of it so they could use it for their curses and especially for their presentations. When other universities heard about Salon they asked Stefan and Sebastian if they could host a system for their students too. But Salon was not built to be deployable for other universities and they asked me if I could re-build and to [erweitern] Salon to have a clean code-base and a portable system so that it could easily be deployed and changed [anderes wort für verändert] for other universities.</w:t>
       </w:r>
     </w:p>
     <w:p>
@@ -49,7 +636,13 @@
         <w:spacing w:line="360" w:lineRule="auto"/>
       </w:pPr>
       <w:r>
-        <w:t>Salon basically is a web-based system that allows registered users to create Pages and to upload Images onto these pages. On a first sight this functionality may not look very innovative since there are millions of services on the internet that allow the user to upload images. The main improvement that Salon offers that other services don't offer is that registered users are able to fully control how the images are being presented to visitors. All images are placed on a canvas and can freely be dragged around by the user. Also the canvas itself can be dragged. This feature gives the presenter another way to express the meaning of the images. Dragging the images is not the only way to personalize pages but we will come to this at a later point.</w:t>
+        <w:t xml:space="preserve">Salon basically is a web-based system that allows registered users to create Pages and to upload Images onto these pages. On a first sight this functionality may not look very innovative since there are millions of services on the </w:t>
+      </w:r>
+      <w:r>
+        <w:t>Internet</w:t>
+      </w:r>
+      <w:r>
+        <w:t xml:space="preserve"> that allow the user to upload images. The main improvement that Salon offers that other services don't offer is that registered users are able to fully control how the images are being presented to visitors. All images are placed on a canvas and can freely be dragged around by the user. Also the canvas itself can be dragged. This feature gives the presenter another way to express the meaning of the images. Dragging the images is not the only way to personalize pages but we will come to this at a later point.</w:t>
       </w:r>
     </w:p>
     <w:p>
@@ -115,7 +708,6 @@
         <w:spacing w:line="360" w:lineRule="auto"/>
       </w:pPr>
       <w:r>
-        <w:lastRenderedPageBreak/>
         <w:t>Drag &amp; Drop</w:t>
       </w:r>
     </w:p>
@@ -124,24 +716,119 @@
         <w:spacing w:line="360" w:lineRule="auto"/>
       </w:pPr>
       <w:r>
-        <w:t>As described before, the Drag&amp;Drop-Feature is one of the most important distinguishing feature of Salon. Therefore there was the need of a good Drag&amp;Drop-Implementation in Javascript. All major Javascript libraries offer Drag&amp;Drop-plugins today and in the beginning I had a look at the most wide spread ones (namely jQueryUI, mootools and script.acoul.us [add links??]) and tested them. They all worked great and were very feature rich including UI-Widgets and many abstractions like automatically sortable tables but they all lacked support for mobile browsers which was an essential feature I required them to have since I wanted to support at least the iPad. Also you needed to include the whole library into your project also if you only needed the Drag&amp;Drop functionality which would add extra load time especially for users with mobile devices.</w:t>
-      </w:r>
-    </w:p>
-    <w:p>
-      <w:pPr>
-        <w:spacing w:line="360" w:lineRule="auto"/>
-      </w:pPr>
-      <w:r>
-        <w:t>Because of that I decided to write my own Drag&amp;Drop implementation that would support webkit-mobile browsers as well as desktop browsers and that would not pollute the JavaScript runtime with unneeded code.</w:t>
-      </w:r>
-    </w:p>
-    <w:p>
-      <w:pPr>
-        <w:spacing w:line="360" w:lineRule="auto"/>
-      </w:pPr>
-      <w:r>
-        <w:t>There are basically two ways implement a Drag&amp;Drop System with the given DOM-Events in Javascript</w:t>
-      </w:r>
+        <w:t xml:space="preserve">As described before, the Drag&amp;Drop-Feature is one of the most important distinguishing </w:t>
+      </w:r>
+      <w:r>
+        <w:t>features</w:t>
+      </w:r>
+      <w:r>
+        <w:t xml:space="preserve"> of Salon. Therefore there was the need of a good Drag&amp;Drop-Implementation in </w:t>
+      </w:r>
+      <w:r>
+        <w:t>JavaScript</w:t>
+      </w:r>
+      <w:r>
+        <w:t xml:space="preserve">. All major </w:t>
+      </w:r>
+      <w:r>
+        <w:t>JavaScript</w:t>
+      </w:r>
+      <w:r>
+        <w:t xml:space="preserve"> libraries offer </w:t>
+      </w:r>
+      <w:proofErr w:type="spellStart"/>
+      <w:r>
+        <w:t>Drag&amp;Drop-plugins</w:t>
+      </w:r>
+      <w:proofErr w:type="spellEnd"/>
+      <w:r>
+        <w:t xml:space="preserve"> today and in the beginning I had a look at the most wide spread ones (namely </w:t>
+      </w:r>
+      <w:proofErr w:type="spellStart"/>
+      <w:r>
+        <w:t>jQueryUI</w:t>
+      </w:r>
+      <w:proofErr w:type="spellEnd"/>
+      <w:r>
+        <w:t xml:space="preserve">, </w:t>
+      </w:r>
+      <w:proofErr w:type="spellStart"/>
+      <w:r>
+        <w:t>mootools</w:t>
+      </w:r>
+      <w:proofErr w:type="spellEnd"/>
+      <w:r>
+        <w:t xml:space="preserve"> and script.acoul.us [add links??]) and tested them. They all worked great and were very feature rich including UI-Widgets and many abstractions like automatically sortable tables but they all lacked support for mobile browsers which was an essential feature I required them to have since I wanted to support at least the </w:t>
+      </w:r>
+      <w:proofErr w:type="spellStart"/>
+      <w:r>
+        <w:t>iPad</w:t>
+      </w:r>
+      <w:proofErr w:type="spellEnd"/>
+      <w:r>
+        <w:t xml:space="preserve">. Also you needed to include the whole library into your project also if you only needed the </w:t>
+      </w:r>
+      <w:proofErr w:type="spellStart"/>
+      <w:r>
+        <w:t>Drag&amp;Drop</w:t>
+      </w:r>
+      <w:proofErr w:type="spellEnd"/>
+      <w:r>
+        <w:t xml:space="preserve"> </w:t>
+      </w:r>
+      <w:proofErr w:type="gramStart"/>
+      <w:r>
+        <w:t>functionality which</w:t>
+      </w:r>
+      <w:proofErr w:type="gramEnd"/>
+      <w:r>
+        <w:t xml:space="preserve"> would add extra load time especially for users with mobile devices.</w:t>
+      </w:r>
+    </w:p>
+    <w:p>
+      <w:pPr>
+        <w:spacing w:line="360" w:lineRule="auto"/>
+      </w:pPr>
+      <w:r>
+        <w:t xml:space="preserve">Because of that I decided to write my own </w:t>
+      </w:r>
+      <w:proofErr w:type="spellStart"/>
+      <w:r>
+        <w:t>Drag&amp;Drop</w:t>
+      </w:r>
+      <w:proofErr w:type="spellEnd"/>
+      <w:r>
+        <w:t xml:space="preserve"> implementation that would support </w:t>
+      </w:r>
+      <w:proofErr w:type="spellStart"/>
+      <w:r>
+        <w:t>webkit</w:t>
+      </w:r>
+      <w:proofErr w:type="spellEnd"/>
+      <w:r>
+        <w:t>-mobile browsers as well as desktop browsers and that would not pollute the JavaScript runtime with unneeded code.</w:t>
+      </w:r>
+    </w:p>
+    <w:p>
+      <w:pPr>
+        <w:spacing w:line="360" w:lineRule="auto"/>
+      </w:pPr>
+      <w:r>
+        <w:t xml:space="preserve">There are basically two ways implement a </w:t>
+      </w:r>
+      <w:proofErr w:type="spellStart"/>
+      <w:r>
+        <w:t>Drag&amp;Drop</w:t>
+      </w:r>
+      <w:proofErr w:type="spellEnd"/>
+      <w:r>
+        <w:t xml:space="preserve"> System with the given DOM-Events in </w:t>
+      </w:r>
+      <w:proofErr w:type="spellStart"/>
+      <w:r>
+        <w:t>Javascript</w:t>
+      </w:r>
+      <w:proofErr w:type="spellEnd"/>
     </w:p>
     <w:p>
       <w:pPr>
@@ -161,23 +848,151 @@
         <w:spacing w:line="360" w:lineRule="auto"/>
       </w:pPr>
       <w:r>
-        <w:t>The drag-handler starts when the mousedown-event (touchstart on webkit-mobile) is fired on an element with the css class "draggable". This element is then saved as the global drag-target together with its current position. All mousemove-/touchmove events that are then fired on the document initiate a movement-delta calculation and a custom drag-event that is fired on the current drag-target. These delta values can be used to alter the element's current top and left css-values according to the movement.</w:t>
-      </w:r>
-    </w:p>
-    <w:p>
-      <w:pPr>
-        <w:spacing w:line="360" w:lineRule="auto"/>
-      </w:pPr>
-      <w:r>
-        <w:t>On mouseup/touchend a "dragend" event is fired and the current drag-target is set to null so that another element can be dragged the next time a drag is initiated.</w:t>
-      </w:r>
-    </w:p>
-    <w:p>
-      <w:pPr>
-        <w:spacing w:line="360" w:lineRule="auto"/>
-      </w:pPr>
-      <w:r>
-        <w:t>While this method is perfectly functional it has some downsides when it comes to touch-device users. When I implemented all the Drag&amp;Drop of Salon in this way and showed iPad users the outcome they were confused that they could only drag one item at a time. The fact that movement is detected by move events on the document only allows to track one finger at the same time. The users were not only confused but also thought that the app was not working properly. To give iPad users a better experience I though about how to implement a multi-touch system and came up with the "local" Drag&amp;Drop system.</w:t>
+        <w:t xml:space="preserve">The drag-handler starts when the </w:t>
+      </w:r>
+      <w:proofErr w:type="spellStart"/>
+      <w:r>
+        <w:t>mousedown</w:t>
+      </w:r>
+      <w:proofErr w:type="spellEnd"/>
+      <w:r>
+        <w:t>-event (</w:t>
+      </w:r>
+      <w:proofErr w:type="spellStart"/>
+      <w:r>
+        <w:t>touchstart</w:t>
+      </w:r>
+      <w:proofErr w:type="spellEnd"/>
+      <w:r>
+        <w:t xml:space="preserve"> on </w:t>
+      </w:r>
+      <w:proofErr w:type="spellStart"/>
+      <w:r>
+        <w:t>webkit</w:t>
+      </w:r>
+      <w:proofErr w:type="spellEnd"/>
+      <w:r>
+        <w:t xml:space="preserve">-mobile) is fired on an element with the </w:t>
+      </w:r>
+      <w:proofErr w:type="spellStart"/>
+      <w:r>
+        <w:t>css</w:t>
+      </w:r>
+      <w:proofErr w:type="spellEnd"/>
+      <w:r>
+        <w:t xml:space="preserve"> class "</w:t>
+      </w:r>
+      <w:proofErr w:type="spellStart"/>
+      <w:r>
+        <w:t>draggable</w:t>
+      </w:r>
+      <w:proofErr w:type="spellEnd"/>
+      <w:r>
+        <w:t xml:space="preserve">". This element is then saved as the global drag-target together with its current position. All </w:t>
+      </w:r>
+      <w:proofErr w:type="spellStart"/>
+      <w:r>
+        <w:t>mousemove</w:t>
+      </w:r>
+      <w:proofErr w:type="spellEnd"/>
+      <w:r>
+        <w:t>-/</w:t>
+      </w:r>
+      <w:proofErr w:type="spellStart"/>
+      <w:r>
+        <w:t>touchmove</w:t>
+      </w:r>
+      <w:proofErr w:type="spellEnd"/>
+      <w:r>
+        <w:t xml:space="preserve"> events that are then fired on the document initiate a movement-delta calculation and a custom drag-event that is fired on the current drag-target. These delta values can be used to alter the element's current top and left </w:t>
+      </w:r>
+      <w:proofErr w:type="spellStart"/>
+      <w:r>
+        <w:t>css</w:t>
+      </w:r>
+      <w:proofErr w:type="spellEnd"/>
+      <w:r>
+        <w:t>-values according to the movement.</w:t>
+      </w:r>
+    </w:p>
+    <w:p>
+      <w:pPr>
+        <w:spacing w:line="360" w:lineRule="auto"/>
+      </w:pPr>
+      <w:r>
+        <w:t xml:space="preserve">On </w:t>
+      </w:r>
+      <w:proofErr w:type="spellStart"/>
+      <w:r>
+        <w:t>mouseup</w:t>
+      </w:r>
+      <w:proofErr w:type="spellEnd"/>
+      <w:r>
+        <w:t>/</w:t>
+      </w:r>
+      <w:proofErr w:type="spellStart"/>
+      <w:r>
+        <w:t>touchend</w:t>
+      </w:r>
+      <w:proofErr w:type="spellEnd"/>
+      <w:r>
+        <w:t xml:space="preserve"> a "</w:t>
+      </w:r>
+      <w:proofErr w:type="spellStart"/>
+      <w:r>
+        <w:t>dragend</w:t>
+      </w:r>
+      <w:proofErr w:type="spellEnd"/>
+      <w:r>
+        <w:t>" event is fired and the current drag-target is set to null so that another element can be dragged the next time a drag is initiated.</w:t>
+      </w:r>
+    </w:p>
+    <w:p>
+      <w:pPr>
+        <w:spacing w:line="360" w:lineRule="auto"/>
+      </w:pPr>
+      <w:r>
+        <w:t xml:space="preserve">While this method is perfectly functional it has some downsides when it comes to touch-device users. When I implemented all the </w:t>
+      </w:r>
+      <w:proofErr w:type="spellStart"/>
+      <w:r>
+        <w:t>Drag&amp;Drop</w:t>
+      </w:r>
+      <w:proofErr w:type="spellEnd"/>
+      <w:r>
+        <w:t xml:space="preserve"> of Salon in this way and showed </w:t>
+      </w:r>
+      <w:proofErr w:type="spellStart"/>
+      <w:r>
+        <w:t>iPad</w:t>
+      </w:r>
+      <w:proofErr w:type="spellEnd"/>
+      <w:r>
+        <w:t xml:space="preserve"> users the outcome they were confused that they could only drag one item at a time. The fact that movement is detected by move events on the document only allows </w:t>
+      </w:r>
+      <w:proofErr w:type="gramStart"/>
+      <w:r>
+        <w:t>to track</w:t>
+      </w:r>
+      <w:proofErr w:type="gramEnd"/>
+      <w:r>
+        <w:t xml:space="preserve"> one finger at the same time. The users were not only confused but also thought that the app was not working properly. To give </w:t>
+      </w:r>
+      <w:proofErr w:type="spellStart"/>
+      <w:r>
+        <w:t>iPad</w:t>
+      </w:r>
+      <w:proofErr w:type="spellEnd"/>
+      <w:r>
+        <w:t xml:space="preserve"> users a better experience I though about how to implement a multi-touch system and came up with the "local" </w:t>
+      </w:r>
+      <w:proofErr w:type="spellStart"/>
+      <w:r>
+        <w:t>Drag&amp;Drop</w:t>
+      </w:r>
+      <w:proofErr w:type="spellEnd"/>
+      <w:r>
+        <w:t xml:space="preserve"> system.</w:t>
       </w:r>
     </w:p>
     <w:p>
@@ -198,15 +1013,47 @@
         <w:spacing w:line="360" w:lineRule="auto"/>
       </w:pPr>
       <w:r>
-        <w:t>To allow multi-touch dragging of elements I had to rethink my global drag-target system. One of the main problems with not having one single drag-target is to find out on which element each mousemove/touchmove-event has occurred because the event-target may not be the actual drag target due to other overlapping elements with a higher z-index. Tracking a list of drag-targets also is no solution to the problem because drag-targets could also overlap and a lookup for an element on a certain position may return more than one element.</w:t>
-      </w:r>
-    </w:p>
-    <w:p>
-      <w:pPr>
-        <w:spacing w:line="360" w:lineRule="auto"/>
-      </w:pPr>
-      <w:r>
-        <w:t>The general problem is that without knowing the first and the last position of an element it is not possible to calculate a movement delta. The easiest solution I found was to store this information in memory via the jQuery data() [link] method that allows you to associate data to DOM-elements. In that way it was very easy to calculate all needed values.</w:t>
+        <w:t xml:space="preserve">To allow multi-touch dragging of elements I had to rethink my global drag-target system. One of the main problems with not having one single drag-target is to find out on which element each </w:t>
+      </w:r>
+      <w:proofErr w:type="spellStart"/>
+      <w:r>
+        <w:t>mousemove</w:t>
+      </w:r>
+      <w:proofErr w:type="spellEnd"/>
+      <w:r>
+        <w:t>/</w:t>
+      </w:r>
+      <w:proofErr w:type="spellStart"/>
+      <w:r>
+        <w:t>touchmove</w:t>
+      </w:r>
+      <w:proofErr w:type="spellEnd"/>
+      <w:r>
+        <w:t>-event has occurred because the event-target may not be the actual drag target due to other overlapping elements with a higher z-index. Tracking a list of drag-targets also is no solution to the problem because drag-targets could also overlap and a lookup for an element on a certain position may return more than one element.</w:t>
+      </w:r>
+    </w:p>
+    <w:p>
+      <w:pPr>
+        <w:spacing w:line="360" w:lineRule="auto"/>
+      </w:pPr>
+      <w:r>
+        <w:t xml:space="preserve">The general problem is that without knowing the first and the last position of an element it is not possible to calculate a movement delta. The easiest solution I found was to store this information in memory via the </w:t>
+      </w:r>
+      <w:proofErr w:type="spellStart"/>
+      <w:r>
+        <w:t>jQuery</w:t>
+      </w:r>
+      <w:proofErr w:type="spellEnd"/>
+      <w:r>
+        <w:t xml:space="preserve"> </w:t>
+      </w:r>
+      <w:proofErr w:type="gramStart"/>
+      <w:r>
+        <w:t>data(</w:t>
+      </w:r>
+      <w:proofErr w:type="gramEnd"/>
+      <w:r>
+        <w:t>) [link] method that allows you to associate data to DOM-elements. In that way it was very easy to calculate all needed values.</w:t>
       </w:r>
     </w:p>
     <w:p>
@@ -227,7 +1074,15 @@
         <w:spacing w:line="360" w:lineRule="auto"/>
       </w:pPr>
       <w:r>
-        <w:t>The reason why I decided not to move the elements directly in the drag-handler is because I wanted to keep the system as decoupled as possible. In that way I left it open to event receivers how to move elements on the screen (e.g. top/left css attributes or negative margins). Also it is possible in this way to only move the element on one axis if wanted.</w:t>
+        <w:t xml:space="preserve">The reason why I decided not to move the elements directly in the drag-handler is because I wanted to keep the system as decoupled as possible. In that way I left it open to event receivers how to move elements on the screen (e.g. top/left </w:t>
+      </w:r>
+      <w:proofErr w:type="spellStart"/>
+      <w:r>
+        <w:t>css</w:t>
+      </w:r>
+      <w:proofErr w:type="spellEnd"/>
+      <w:r>
+        <w:t xml:space="preserve"> attributes or negative margins). Also it is possible in this way to only move the element on one axis if wanted.</w:t>
       </w:r>
     </w:p>
     <w:p>
@@ -248,7 +1103,31 @@
         <w:spacing w:line="360" w:lineRule="auto"/>
       </w:pPr>
       <w:r>
-        <w:t>All elements that have the css class "droppable" are capable of receiving drop-events ("drop", "drag_over"). When a drag event is fired, the system automatically looks for elements that can receive a "drag_over" event by matching the current position with the positions of all droppable elements. This event is useful to give users a feedback that they can drop elements on this element e.g. by increasing its size or by changing its color. If the user drops an element the underlying droppable element will receive the drop event that includes the current drag-target.</w:t>
+        <w:t xml:space="preserve">All elements that have the </w:t>
+      </w:r>
+      <w:proofErr w:type="spellStart"/>
+      <w:r>
+        <w:t>css</w:t>
+      </w:r>
+      <w:proofErr w:type="spellEnd"/>
+      <w:r>
+        <w:t xml:space="preserve"> class "droppable" are capable of receiving drop-events ("drop", "</w:t>
+      </w:r>
+      <w:proofErr w:type="spellStart"/>
+      <w:r>
+        <w:t>drag_over</w:t>
+      </w:r>
+      <w:proofErr w:type="spellEnd"/>
+      <w:r>
+        <w:t>"). When a drag event is fired, the system automatically looks for elements that can receive a "</w:t>
+      </w:r>
+      <w:proofErr w:type="spellStart"/>
+      <w:r>
+        <w:t>drag_over</w:t>
+      </w:r>
+      <w:proofErr w:type="spellEnd"/>
+      <w:r>
+        <w:t>" event by matching the current position with the positions of all droppable elements. This event is useful to give users a feedback that they can drop elements on this element e.g. by increasing its size or by changing its color. If the user drops an element the underlying droppable element will receive the drop event that includes the current drag-target.</w:t>
       </w:r>
     </w:p>
     <w:p>
@@ -445,8 +1324,13 @@
         </w:numPr>
         <w:spacing w:line="360" w:lineRule="auto"/>
       </w:pPr>
-      <w:r>
-        <w:t>each Model has its own controller for CRUD operations</w:t>
+      <w:proofErr w:type="gramStart"/>
+      <w:r>
+        <w:t>each</w:t>
+      </w:r>
+      <w:proofErr w:type="gramEnd"/>
+      <w:r>
+        <w:t xml:space="preserve"> Model has its own controller for CRUD operations</w:t>
       </w:r>
     </w:p>
     <w:p>
@@ -519,7 +1403,13 @@
         <w:t xml:space="preserve"> a JavaScript library that gives you Models, Views and Controllers and lets you write event-driven </w:t>
       </w:r>
       <w:r>
-        <w:t xml:space="preserve">frontend-code. Quickly I found out that I often was rewriting backend code on the client side especially when it came to rendering Views. To dynamically create images and </w:t>
+        <w:t xml:space="preserve">frontend-code. Quickly I found out that I often was rewriting backend code on the client side </w:t>
+      </w:r>
+      <w:r>
+        <w:t xml:space="preserve">in JavaScript, </w:t>
+      </w:r>
+      <w:r>
+        <w:t xml:space="preserve">especially when it came to rendering Views. To dynamically create images and </w:t>
       </w:r>
       <w:r>
         <w:t>to display</w:t>
@@ -543,12 +1433,46 @@
     </w:p>
     <w:p>
       <w:pPr>
+        <w:pStyle w:val="berschrift1"/>
+      </w:pPr>
+      <w:bookmarkStart w:id="0" w:name="_Toc162693364"/>
+      <w:r>
+        <w:t>SINGLE PAGE WEB APPS</w:t>
+      </w:r>
+      <w:bookmarkEnd w:id="0"/>
+    </w:p>
+    <w:p>
+      <w:pPr>
         <w:pStyle w:val="Listenabsatz"/>
         <w:spacing w:line="360" w:lineRule="auto"/>
         <w:ind w:left="0"/>
       </w:pPr>
       <w:r>
-        <w:t>SINGLE PAGE WEB APPS</w:t>
+        <w:t>Single Page Web Apps gained a lot of attention with JavaScript becoming more and more important in web development. The AJAX</w:t>
+      </w:r>
+      <w:r>
+        <w:rPr>
+          <w:rStyle w:val="Funotenzeichen"/>
+        </w:rPr>
+        <w:footnoteReference w:id="4"/>
+      </w:r>
+      <w:r>
+        <w:t xml:space="preserve"> technology is a main reason for this development because on-site DOM manipulation coul</w:t>
+      </w:r>
+      <w:r>
+        <w:t>d only be done with JavaScript in the most browsers</w:t>
+      </w:r>
+      <w:r>
+        <w:t xml:space="preserve">. </w:t>
+      </w:r>
+      <w:r>
+        <w:t xml:space="preserve">Single Page Web Apps take this approach to a next level by shifting a lot of traditional backend functions to the frontend. In the following I will point out the main differences between the traditional </w:t>
+      </w:r>
+      <w:r>
+        <w:t xml:space="preserve">(MVC-based) </w:t>
+      </w:r>
+      <w:r>
+        <w:t>Web App system and Single Page Web Apps by analyzing a typical request flow in both systems.</w:t>
       </w:r>
     </w:p>
     <w:p>
@@ -557,50 +1481,84 @@
         <w:spacing w:line="360" w:lineRule="auto"/>
         <w:ind w:left="0"/>
       </w:pPr>
-      <w:r>
-        <w:t>Single Page Web Apps gained a lot of attention with JavaScript becoming more and more important in web development. The AJAX</w:t>
-      </w:r>
-      <w:r>
-        <w:rPr>
-          <w:rStyle w:val="Funotenzeichen"/>
-        </w:rPr>
-        <w:footnoteReference w:id="4"/>
-      </w:r>
-      <w:r>
-        <w:t xml:space="preserve"> technology is a main reason for this development because on-site DOM manipulation coul</w:t>
-      </w:r>
-      <w:r>
-        <w:t>d only be done with JavaScript in the most browsers</w:t>
-      </w:r>
-      <w:r>
-        <w:t xml:space="preserve">. </w:t>
-      </w:r>
-      <w:r>
-        <w:t xml:space="preserve">Single Page Web Apps take this approach to a next level by shifting a lot of traditional backend functions to the frontend. In the following I will point out the main differences between the traditional </w:t>
-      </w:r>
-      <w:r>
-        <w:t xml:space="preserve">(MVC-based) </w:t>
-      </w:r>
-      <w:r>
-        <w:t>Web App system and Single Page Web Apps by analyzing a typical request flow in both systems.</w:t>
-      </w:r>
+    </w:p>
+    <w:p>
+      <w:pPr>
+        <w:pStyle w:val="berschrift2"/>
+      </w:pPr>
+      <w:bookmarkStart w:id="1" w:name="_Toc162693365"/>
+      <w:r>
+        <w:t>TRADITIONAL</w:t>
+      </w:r>
+      <w:bookmarkEnd w:id="1"/>
     </w:p>
     <w:p>
       <w:pPr>
         <w:pStyle w:val="Listenabsatz"/>
         <w:spacing w:line="360" w:lineRule="auto"/>
         <w:ind w:left="0"/>
-      </w:pPr>
+        <w:rPr>
+          <w:noProof/>
+          <w:lang w:val="de-DE"/>
+        </w:rPr>
+      </w:pPr>
+      <w:r>
+        <w:rPr>
+          <w:noProof/>
+          <w:lang w:val="de-DE"/>
+        </w:rPr>
+        <w:t xml:space="preserve">A HTTP request is matched to the corresponding controller by a router. This controller then triggers the Model-layer to retrieve the necessary data for the request from the underlying database. When the data has been successfully fetched, the controller triggers the View-layer to render the data into the requested </w:t>
+      </w:r>
+      <w:r>
+        <w:rPr>
+          <w:noProof/>
+          <w:lang w:val="de-DE"/>
+        </w:rPr>
+        <w:t>View</w:t>
+      </w:r>
+      <w:r>
+        <w:rPr>
+          <w:noProof/>
+          <w:lang w:val="de-DE"/>
+        </w:rPr>
+        <w:t>. This data is then being transfered to the browser of the user and the current DOM is replaced with the just rendered HTML page</w:t>
+      </w:r>
+      <w:r>
+        <w:rPr>
+          <w:noProof/>
+          <w:lang w:val="de-DE"/>
+        </w:rPr>
+        <w:t>.</w:t>
+      </w:r>
     </w:p>
     <w:p>
       <w:pPr>
         <w:pStyle w:val="Listenabsatz"/>
         <w:spacing w:line="360" w:lineRule="auto"/>
         <w:ind w:left="0"/>
-      </w:pPr>
-      <w:r>
-        <w:t>Traditional:</w:t>
-      </w:r>
+        <w:rPr>
+          <w:noProof/>
+          <w:lang w:val="de-DE"/>
+        </w:rPr>
+      </w:pPr>
+    </w:p>
+    <w:p>
+      <w:pPr>
+        <w:pStyle w:val="berschrift2"/>
+        <w:rPr>
+          <w:noProof/>
+          <w:lang w:val="de-DE"/>
+        </w:rPr>
+      </w:pPr>
+      <w:bookmarkStart w:id="2" w:name="_Toc162693366"/>
+      <w:r>
+        <w:rPr>
+          <w:noProof/>
+          <w:lang w:val="de-DE"/>
+        </w:rPr>
+        <w:t>SINGLE PAGE</w:t>
+      </w:r>
+      <w:bookmarkEnd w:id="2"/>
     </w:p>
     <w:p>
       <w:pPr>
@@ -617,7 +1575,103 @@
           <w:noProof/>
           <w:lang w:val="de-DE"/>
         </w:rPr>
-        <w:t>A HTTP request is matched to the corresponding controller by a router. This controller then triggers the Model-layer to retrieve the necessary data for the request from the underlying database. When the data has been successfully fetched, the controller triggers the View-layer to render the data into the requested format (e.g. HTML). This rendered data is then being transfered to the browser of the user and the current DOM is replaced with the just rendered HTML page</w:t>
+        <w:t>The single page request flow is the same as the tradiational event flow until it comes to the rendering of views. Instead of letting the server render a complete new layout and transfer it to the client, the fetched data is serilaized into a transport format (JSON, XML...) and the client takes care of rendering the part of the DOM that has changed.</w:t>
+      </w:r>
+    </w:p>
+    <w:p>
+      <w:pPr>
+        <w:pStyle w:val="Listenabsatz"/>
+        <w:spacing w:line="360" w:lineRule="auto"/>
+        <w:ind w:left="0"/>
+        <w:rPr>
+          <w:noProof/>
+          <w:lang w:val="de-DE"/>
+        </w:rPr>
+      </w:pPr>
+    </w:p>
+    <w:p>
+      <w:pPr>
+        <w:pStyle w:val="Listenabsatz"/>
+        <w:spacing w:line="360" w:lineRule="auto"/>
+        <w:ind w:left="0"/>
+        <w:rPr>
+          <w:noProof/>
+          <w:lang w:val="de-DE"/>
+        </w:rPr>
+      </w:pPr>
+      <w:r>
+        <w:rPr>
+          <w:noProof/>
+          <w:lang w:val="de-DE"/>
+        </w:rPr>
+        <w:t>The main differentiation between the two systems is the initial request to the server. In the traditional system you would generate a normal HTML layout and hyperlinks on that page would send GET requests to the server which then would cause a rerendering of the whole page.</w:t>
+      </w:r>
+    </w:p>
+    <w:p>
+      <w:pPr>
+        <w:pStyle w:val="Listenabsatz"/>
+        <w:spacing w:line="360" w:lineRule="auto"/>
+        <w:ind w:left="0"/>
+        <w:rPr>
+          <w:noProof/>
+          <w:lang w:val="de-DE"/>
+        </w:rPr>
+      </w:pPr>
+      <w:r>
+        <w:rPr>
+          <w:noProof/>
+          <w:lang w:val="de-DE"/>
+        </w:rPr>
+        <w:t xml:space="preserve">In single page web apps </w:t>
+      </w:r>
+      <w:r>
+        <w:rPr>
+          <w:noProof/>
+          <w:lang w:val="de-DE"/>
+        </w:rPr>
+        <w:t xml:space="preserve">the </w:t>
+      </w:r>
+      <w:r>
+        <w:rPr>
+          <w:noProof/>
+          <w:lang w:val="de-DE"/>
+        </w:rPr>
+        <w:t xml:space="preserve">initial request delivers the complete web app and not just a snapshot of it. When the app is initialized a fronted-router takes care of </w:t>
+      </w:r>
+      <w:r>
+        <w:rPr>
+          <w:noProof/>
+          <w:lang w:val="de-DE"/>
+        </w:rPr>
+        <w:t xml:space="preserve">rendering the correct </w:t>
+      </w:r>
+      <w:r>
+        <w:rPr>
+          <w:noProof/>
+          <w:lang w:val="de-DE"/>
+        </w:rPr>
+        <w:t xml:space="preserve">JavaScript </w:t>
+      </w:r>
+      <w:r>
+        <w:rPr>
+          <w:noProof/>
+          <w:lang w:val="de-DE"/>
+        </w:rPr>
+        <w:t xml:space="preserve">view. All requests (e.g. links clicked) will then automatically </w:t>
+      </w:r>
+      <w:r>
+        <w:rPr>
+          <w:noProof/>
+          <w:lang w:val="de-DE"/>
+        </w:rPr>
+        <w:t>be passed to the frontend-controller</w:t>
+      </w:r>
+      <w:r>
+        <w:rPr>
+          <w:noProof/>
+          <w:lang w:val="de-DE"/>
+        </w:rPr>
+        <w:t xml:space="preserve"> that connects JavaScript Models and JavaScript Views</w:t>
       </w:r>
       <w:r>
         <w:rPr>
@@ -626,6 +1680,31 @@
         </w:rPr>
         <w:t>.</w:t>
       </w:r>
+      <w:r>
+        <w:rPr>
+          <w:noProof/>
+          <w:lang w:val="de-DE"/>
+        </w:rPr>
+        <w:t xml:space="preserve"> </w:t>
+      </w:r>
+    </w:p>
+    <w:p>
+      <w:pPr>
+        <w:pStyle w:val="berschrift2"/>
+        <w:rPr>
+          <w:noProof/>
+          <w:lang w:val="de-DE"/>
+        </w:rPr>
+      </w:pPr>
+      <w:bookmarkStart w:id="3" w:name="_Toc162693367"/>
+      <w:r>
+        <w:rPr>
+          <w:noProof/>
+          <w:lang w:val="de-DE"/>
+        </w:rPr>
+        <w:t>ADVANTAGES / BENEFITS</w:t>
+      </w:r>
+      <w:bookmarkEnd w:id="3"/>
     </w:p>
     <w:p>
       <w:pPr>
@@ -640,6 +1719,24 @@
     </w:p>
     <w:p>
       <w:pPr>
+        <w:pStyle w:val="berschrift2"/>
+        <w:rPr>
+          <w:noProof/>
+          <w:lang w:val="de-DE"/>
+        </w:rPr>
+      </w:pPr>
+      <w:bookmarkStart w:id="4" w:name="_Toc162693368"/>
+      <w:r>
+        <w:rPr>
+          <w:noProof/>
+          <w:lang w:val="de-DE"/>
+        </w:rPr>
+        <w:t>DISADVANTAGES / PITFALLS</w:t>
+      </w:r>
+      <w:bookmarkEnd w:id="4"/>
+    </w:p>
+    <w:p>
+      <w:pPr>
         <w:pStyle w:val="Listenabsatz"/>
         <w:spacing w:line="360" w:lineRule="auto"/>
         <w:ind w:left="0"/>
@@ -648,13 +1745,6 @@
           <w:lang w:val="de-DE"/>
         </w:rPr>
       </w:pPr>
-      <w:r>
-        <w:rPr>
-          <w:noProof/>
-          <w:lang w:val="de-DE"/>
-        </w:rPr>
-        <w:t>Single Page:</w:t>
-      </w:r>
     </w:p>
     <w:p>
       <w:pPr>
@@ -666,13 +1756,31 @@
           <w:lang w:val="de-DE"/>
         </w:rPr>
       </w:pPr>
-      <w:r>
-        <w:rPr>
-          <w:noProof/>
-          <w:lang w:val="de-DE"/>
-        </w:rPr>
-        <w:t>The single page request flow is the same as the tradiational event flow until it comes to the rendering of views. Instead of letting the server render a complete new layout and transfer it to the client, the fetched data is serilaized into a transport format (JSON, XML...) and the client takes care of rendering the part of the DOM that has changed.</w:t>
-      </w:r>
+    </w:p>
+    <w:p>
+      <w:pPr>
+        <w:pStyle w:val="berschrift2"/>
+        <w:rPr>
+          <w:noProof/>
+          <w:lang w:val="de-DE"/>
+        </w:rPr>
+      </w:pPr>
+      <w:bookmarkStart w:id="5" w:name="_Toc162693369"/>
+      <w:r>
+        <w:rPr>
+          <w:noProof/>
+          <w:lang w:val="de-DE"/>
+        </w:rPr>
+        <w:t>TH</w:t>
+      </w:r>
+      <w:r>
+        <w:rPr>
+          <w:noProof/>
+          <w:lang w:val="de-DE"/>
+        </w:rPr>
+        <w:t>INGS THAT ARE DIFFERENT</w:t>
+      </w:r>
+      <w:bookmarkEnd w:id="5"/>
     </w:p>
     <w:p>
       <w:pPr>
@@ -684,13 +1792,24 @@
           <w:lang w:val="de-DE"/>
         </w:rPr>
       </w:pPr>
-      <w:r>
-        <w:rPr>
-          <w:noProof/>
-          <w:lang w:val="de-DE"/>
-        </w:rPr>
-        <w:t>The main differentiation between the two systems is the initial request to the server. In the traditional system you would generate a normal HTML layout and hyperlinks on that page would send GET requests to the server which then would cause a rerendering of the whole page.</w:t>
-      </w:r>
+    </w:p>
+    <w:p>
+      <w:pPr>
+        <w:pStyle w:val="berschrift3"/>
+        <w:rPr>
+          <w:noProof/>
+          <w:lang w:val="de-DE"/>
+        </w:rPr>
+      </w:pPr>
+      <w:bookmarkStart w:id="6" w:name="_Toc162693370"/>
+      <w:r>
+        <w:rPr>
+          <w:noProof/>
+          <w:lang w:val="de-DE"/>
+        </w:rPr>
+        <w:t>URLS</w:t>
+      </w:r>
+      <w:bookmarkEnd w:id="6"/>
     </w:p>
     <w:p>
       <w:pPr>
@@ -707,51 +1826,36 @@
           <w:noProof/>
           <w:lang w:val="de-DE"/>
         </w:rPr>
-        <w:t xml:space="preserve">In single page web apps </w:t>
-      </w:r>
-      <w:r>
-        <w:rPr>
-          <w:noProof/>
-          <w:lang w:val="de-DE"/>
-        </w:rPr>
-        <w:t xml:space="preserve">the </w:t>
-      </w:r>
-      <w:r>
-        <w:rPr>
-          <w:noProof/>
-          <w:lang w:val="de-DE"/>
-        </w:rPr>
-        <w:t xml:space="preserve">initial request delivers the complete web app and not just a snapshot of it. When the app is initialized a fronted-router takes care of </w:t>
-      </w:r>
-      <w:r>
-        <w:rPr>
-          <w:noProof/>
-          <w:lang w:val="de-DE"/>
-        </w:rPr>
-        <w:t xml:space="preserve">rendering the correct </w:t>
-      </w:r>
-      <w:r>
-        <w:rPr>
-          <w:noProof/>
-          <w:lang w:val="de-DE"/>
-        </w:rPr>
-        <w:t xml:space="preserve">JavaScript </w:t>
-      </w:r>
-      <w:bookmarkStart w:id="0" w:name="_GoBack"/>
-      <w:bookmarkEnd w:id="0"/>
-      <w:r>
-        <w:rPr>
-          <w:noProof/>
-          <w:lang w:val="de-DE"/>
-        </w:rPr>
-        <w:t xml:space="preserve">view. All requests (e.g. links clicked) will then automatically </w:t>
-      </w:r>
-      <w:r>
-        <w:rPr>
-          <w:noProof/>
-          <w:lang w:val="de-DE"/>
-        </w:rPr>
-        <w:t>be passed to the frontend-controller.</w:t>
+        <w:t xml:space="preserve">Since browsers automatically handle hyperlinks with a GET-request, the URLs in single page web apps look different to normal URLs. They make use of the #-symbol that originally was used as an anchor to an element with an ID in a page. This is needed on pages like Wikipedia where you have long text articles on one page and you want to point the user to a paragraph. The browser viewport automatically jumps to the element with the given ID if there is one. </w:t>
+      </w:r>
+      <w:r>
+        <w:rPr>
+          <w:noProof/>
+          <w:lang w:val="de-DE"/>
+        </w:rPr>
+        <w:t xml:space="preserve">[mention push </w:t>
+      </w:r>
+      <w:commentRangeStart w:id="7"/>
+      <w:r>
+        <w:rPr>
+          <w:noProof/>
+          <w:lang w:val="de-DE"/>
+        </w:rPr>
+        <w:t>state</w:t>
+      </w:r>
+      <w:commentRangeEnd w:id="7"/>
+      <w:r>
+        <w:rPr>
+          <w:rStyle w:val="Kommentarzeichen"/>
+        </w:rPr>
+        <w:commentReference w:id="7"/>
+      </w:r>
+      <w:r>
+        <w:rPr>
+          <w:noProof/>
+          <w:lang w:val="de-DE"/>
+        </w:rPr>
+        <w:t>]</w:t>
       </w:r>
     </w:p>
     <w:p>
@@ -764,12 +1868,358 @@
           <w:lang w:val="de-DE"/>
         </w:rPr>
       </w:pPr>
+      <w:r>
+        <w:rPr>
+          <w:noProof/>
+          <w:lang w:val="de-DE"/>
+        </w:rPr>
+        <w:t>A typical URL would look like this: http://mydomain.tld/#/username/page_slug.</w:t>
+      </w:r>
+      <w:r>
+        <w:rPr>
+          <w:noProof/>
+          <w:lang w:val="de-DE"/>
+        </w:rPr>
+        <w:br/>
+        <w:t xml:space="preserve">The client side router listens to changes </w:t>
+      </w:r>
+      <w:r>
+        <w:rPr>
+          <w:noProof/>
+          <w:lang w:val="de-DE"/>
+        </w:rPr>
+        <w:t>to</w:t>
+      </w:r>
+      <w:r>
+        <w:rPr>
+          <w:noProof/>
+          <w:lang w:val="de-DE"/>
+        </w:rPr>
+        <w:t xml:space="preserve"> the part after the #</w:t>
+      </w:r>
+      <w:r>
+        <w:rPr>
+          <w:noProof/>
+          <w:lang w:val="de-DE"/>
+        </w:rPr>
+        <w:t xml:space="preserve"> and then triggers the handler for this </w:t>
+      </w:r>
+      <w:r>
+        <w:rPr>
+          <w:noProof/>
+          <w:lang w:val="de-DE"/>
+        </w:rPr>
+        <w:t>url-</w:t>
+      </w:r>
+      <w:r>
+        <w:rPr>
+          <w:noProof/>
+          <w:lang w:val="de-DE"/>
+        </w:rPr>
+        <w:t xml:space="preserve">partial. </w:t>
+      </w:r>
+      <w:r>
+        <w:rPr>
+          <w:noProof/>
+          <w:lang w:val="de-DE"/>
+        </w:rPr>
+        <w:t>This also makes all URLs bookmarkable since the router will render the corresponding views to each url-partial no matte</w:t>
+      </w:r>
+      <w:r>
+        <w:rPr>
+          <w:noProof/>
+          <w:lang w:val="de-DE"/>
+        </w:rPr>
+        <w:t>r what page you’re coming from.</w:t>
+      </w:r>
     </w:p>
     <w:p>
       <w:pPr>
         <w:pStyle w:val="Listenabsatz"/>
         <w:spacing w:line="360" w:lineRule="auto"/>
         <w:ind w:left="0"/>
+        <w:rPr>
+          <w:noProof/>
+          <w:lang w:val="de-DE"/>
+        </w:rPr>
+      </w:pPr>
+      <w:r>
+        <w:rPr>
+          <w:noProof/>
+          <w:lang w:val="de-DE"/>
+        </w:rPr>
+        <w:t xml:space="preserve">RENDERING </w:t>
+      </w:r>
+      <w:commentRangeStart w:id="8"/>
+      <w:r>
+        <w:rPr>
+          <w:noProof/>
+          <w:lang w:val="de-DE"/>
+        </w:rPr>
+        <w:t>VIEWS</w:t>
+      </w:r>
+      <w:commentRangeEnd w:id="8"/>
+      <w:r>
+        <w:rPr>
+          <w:rStyle w:val="Kommentarzeichen"/>
+        </w:rPr>
+        <w:commentReference w:id="8"/>
+      </w:r>
+    </w:p>
+    <w:p>
+      <w:pPr>
+        <w:pStyle w:val="Listenabsatz"/>
+        <w:spacing w:line="360" w:lineRule="auto"/>
+        <w:ind w:left="0"/>
+        <w:rPr>
+          <w:noProof/>
+          <w:lang w:val="de-DE"/>
+        </w:rPr>
+      </w:pPr>
+      <w:commentRangeStart w:id="9"/>
+      <w:r>
+        <w:rPr>
+          <w:noProof/>
+          <w:lang w:val="de-DE"/>
+        </w:rPr>
+        <w:t>INTERNATIONALIZATION</w:t>
+      </w:r>
+      <w:commentRangeEnd w:id="9"/>
+      <w:r>
+        <w:rPr>
+          <w:rStyle w:val="Kommentarzeichen"/>
+        </w:rPr>
+        <w:commentReference w:id="9"/>
+      </w:r>
+    </w:p>
+    <w:p>
+      <w:pPr>
+        <w:pStyle w:val="Listenabsatz"/>
+        <w:spacing w:line="360" w:lineRule="auto"/>
+        <w:ind w:left="0"/>
+        <w:rPr>
+          <w:noProof/>
+          <w:lang w:val="de-DE"/>
+        </w:rPr>
+      </w:pPr>
+      <w:r>
+        <w:rPr>
+          <w:noProof/>
+          <w:lang w:val="de-DE"/>
+        </w:rPr>
+        <w:t>By moving all views to the frontend you also have to move all internationalization</w:t>
+      </w:r>
+      <w:r>
+        <w:rPr>
+          <w:noProof/>
+          <w:lang w:val="de-DE"/>
+        </w:rPr>
+        <w:t xml:space="preserve"> (i18n)</w:t>
+      </w:r>
+      <w:r>
+        <w:rPr>
+          <w:noProof/>
+          <w:lang w:val="de-DE"/>
+        </w:rPr>
+        <w:t xml:space="preserve"> logic to the frontend</w:t>
+      </w:r>
+      <w:r>
+        <w:rPr>
+          <w:noProof/>
+          <w:lang w:val="de-DE"/>
+        </w:rPr>
+        <w:t xml:space="preserve">. I18n </w:t>
+      </w:r>
+      <w:r>
+        <w:rPr>
+          <w:noProof/>
+          <w:lang w:val="de-DE"/>
+        </w:rPr>
+        <w:t xml:space="preserve">systems in modern web application systems integrate are very well integrated into the View layer because that’s where they’re mainly needed. </w:t>
+      </w:r>
+      <w:bookmarkStart w:id="10" w:name="_GoBack"/>
+      <w:bookmarkEnd w:id="10"/>
+    </w:p>
+    <w:p>
+      <w:pPr>
+        <w:pStyle w:val="Listenabsatz"/>
+        <w:spacing w:line="360" w:lineRule="auto"/>
+        <w:ind w:left="0"/>
+        <w:rPr>
+          <w:noProof/>
+          <w:lang w:val="de-DE"/>
+        </w:rPr>
+      </w:pPr>
+      <w:commentRangeStart w:id="11"/>
+      <w:r>
+        <w:rPr>
+          <w:noProof/>
+          <w:lang w:val="de-DE"/>
+        </w:rPr>
+        <w:t>NOTIFICATIONS</w:t>
+      </w:r>
+      <w:commentRangeEnd w:id="11"/>
+      <w:r>
+        <w:rPr>
+          <w:rStyle w:val="Kommentarzeichen"/>
+        </w:rPr>
+        <w:commentReference w:id="11"/>
+      </w:r>
+    </w:p>
+    <w:p>
+      <w:pPr>
+        <w:pStyle w:val="Listenabsatz"/>
+        <w:numPr>
+          <w:ilvl w:val="0"/>
+          <w:numId w:val="1"/>
+        </w:numPr>
+        <w:spacing w:line="360" w:lineRule="auto"/>
+        <w:rPr>
+          <w:noProof/>
+          <w:lang w:val="de-DE"/>
+        </w:rPr>
+      </w:pPr>
+      <w:r>
+        <w:rPr>
+          <w:noProof/>
+          <w:lang w:val="de-DE"/>
+        </w:rPr>
+        <w:t>own notif system</w:t>
+      </w:r>
+    </w:p>
+    <w:p>
+      <w:pPr>
+        <w:pStyle w:val="Listenabsatz"/>
+        <w:numPr>
+          <w:ilvl w:val="0"/>
+          <w:numId w:val="1"/>
+        </w:numPr>
+        <w:spacing w:line="360" w:lineRule="auto"/>
+        <w:rPr>
+          <w:noProof/>
+          <w:lang w:val="de-DE"/>
+        </w:rPr>
+      </w:pPr>
+      <w:r>
+        <w:rPr>
+          <w:noProof/>
+          <w:lang w:val="de-DE"/>
+        </w:rPr>
+        <w:t>need to notify because only parts change (UX)</w:t>
+      </w:r>
+    </w:p>
+    <w:p>
+      <w:pPr>
+        <w:pStyle w:val="Listenabsatz"/>
+        <w:spacing w:line="360" w:lineRule="auto"/>
+        <w:ind w:left="0"/>
+        <w:rPr>
+          <w:noProof/>
+          <w:lang w:val="de-DE"/>
+        </w:rPr>
+      </w:pPr>
+      <w:r>
+        <w:rPr>
+          <w:noProof/>
+          <w:lang w:val="de-DE"/>
+        </w:rPr>
+        <w:t>AUTHENTICATION</w:t>
+      </w:r>
+    </w:p>
+    <w:p>
+      <w:pPr>
+        <w:pStyle w:val="Listenabsatz"/>
+        <w:spacing w:line="360" w:lineRule="auto"/>
+        <w:ind w:left="0"/>
+        <w:rPr>
+          <w:noProof/>
+          <w:lang w:val="de-DE"/>
+        </w:rPr>
+      </w:pPr>
+      <w:r>
+        <w:rPr>
+          <w:noProof/>
+          <w:lang w:val="de-DE"/>
+        </w:rPr>
+        <w:t>Authentication is something that still has to be done on the server-side</w:t>
+      </w:r>
+      <w:r>
+        <w:rPr>
+          <w:noProof/>
+          <w:lang w:val="de-DE"/>
+        </w:rPr>
+        <w:t>. But enabling authentication in your web app is a not so trivial task. State-of-the-art authentication</w:t>
+      </w:r>
+      <w:r>
+        <w:rPr>
+          <w:noProof/>
+          <w:lang w:val="de-DE"/>
+        </w:rPr>
+        <w:t xml:space="preserve"> systems like Devise are develo</w:t>
+      </w:r>
+      <w:r>
+        <w:rPr>
+          <w:noProof/>
+          <w:lang w:val="de-DE"/>
+        </w:rPr>
+        <w:t xml:space="preserve">ped to </w:t>
+      </w:r>
+      <w:r>
+        <w:rPr>
+          <w:noProof/>
+          <w:lang w:val="de-DE"/>
+        </w:rPr>
+        <w:t>get</w:t>
+      </w:r>
+      <w:r>
+        <w:rPr>
+          <w:noProof/>
+          <w:lang w:val="de-DE"/>
+        </w:rPr>
+        <w:t xml:space="preserve"> as easily integrated into your web page as possible. Therefore they offer view-partials for all athentication actions (sign up, log in etc.) that you can integrate in your layout files and they will work out of the box. But you can’t use these views in a single page web app and you have to rewrite them and the corresponding controllers to enable authentication via AJAX. Rewriting most of the controller code can take a long time and one should, before starting to develop, very well decide on the authentication system one is going to use. </w:t>
+      </w:r>
+      <w:r>
+        <w:rPr>
+          <w:noProof/>
+          <w:lang w:val="de-DE"/>
+        </w:rPr>
+        <w:t xml:space="preserve">If there’s no good authentication solution available one could also [verlagern] all authentication actions to the server and let him render the forms. In this way you can use all authentication systems in the market and you don’t have to worry about AJAX authentication. The only problem with this solution is that you have to also provide a server-side layout to let your authentication pages look like the rest of your application. But the effort in maintaining a second layout file is nothing compared to rewriting the controllers especially when you need to upgrade the authentication system and there were changes that make your controllers malfunction. </w:t>
+      </w:r>
+    </w:p>
+    <w:p>
+      <w:pPr>
+        <w:pStyle w:val="Listenabsatz"/>
+        <w:spacing w:line="360" w:lineRule="auto"/>
+        <w:ind w:left="0"/>
+        <w:rPr>
+          <w:noProof/>
+          <w:lang w:val="de-DE"/>
+        </w:rPr>
+      </w:pPr>
+      <w:r>
+        <w:rPr>
+          <w:noProof/>
+          <w:lang w:val="de-DE"/>
+        </w:rPr>
+        <w:t>DISCUSSION</w:t>
+      </w:r>
+    </w:p>
+    <w:p>
+      <w:pPr>
+        <w:pStyle w:val="Listenabsatz"/>
+        <w:spacing w:line="360" w:lineRule="auto"/>
+        <w:ind w:left="0"/>
+        <w:rPr>
+          <w:noProof/>
+          <w:lang w:val="de-DE"/>
+        </w:rPr>
+      </w:pPr>
+    </w:p>
+    <w:p>
+      <w:pPr>
+        <w:pStyle w:val="Listenabsatz"/>
+        <w:spacing w:line="360" w:lineRule="auto"/>
+        <w:ind w:left="0"/>
       </w:pPr>
       <w:r>
         <w:rPr>
@@ -870,7 +2320,10 @@
         <w:ind w:left="0"/>
       </w:pPr>
       <w:r>
-        <w:t>Javascript:</w:t>
+        <w:t>JavaScript</w:t>
+      </w:r>
+      <w:r>
+        <w:t>:</w:t>
       </w:r>
     </w:p>
     <w:sectPr>
@@ -883,6 +2336,66 @@
 </w:document>
 </file>
 
+<file path=word/comments.xml><?xml version="1.0" encoding="utf-8"?>
+<w:comments xmlns:wpc="http://schemas.microsoft.com/office/word/2010/wordprocessingCanvas" xmlns:mo="http://schemas.microsoft.com/office/mac/office/2008/main" xmlns:mc="http://schemas.openxmlformats.org/markup-compatibility/2006" xmlns:mv="urn:schemas-microsoft-com:mac:vml" xmlns:o="urn:schemas-microsoft-com:office:office" xmlns:r="http://schemas.openxmlformats.org/officeDocument/2006/relationships" xmlns:m="http://schemas.openxmlformats.org/officeDocument/2006/math" xmlns:v="urn:schemas-microsoft-com:vml" xmlns:wp14="http://schemas.microsoft.com/office/word/2010/wordprocessingDrawing" xmlns:wp="http://schemas.openxmlformats.org/drawingml/2006/wordprocessingDrawing" xmlns:w10="urn:schemas-microsoft-com:office:word" xmlns:w="http://schemas.openxmlformats.org/wordprocessingml/2006/main" xmlns:w14="http://schemas.microsoft.com/office/word/2010/wordml" xmlns:wpg="http://schemas.microsoft.com/office/word/2010/wordprocessingGroup" xmlns:wpi="http://schemas.microsoft.com/office/word/2010/wordprocessingInk" xmlns:wne="http://schemas.microsoft.com/office/word/2006/wordml" xmlns:wps="http://schemas.microsoft.com/office/word/2010/wordprocessingShape" mc:Ignorable="w14 wp14">
+  <w:comment w:id="7" w:author="Jan Monschke" w:date="2011-03-25T16:08:00Z" w:initials="JM">
+    <w:p>
+      <w:pPr>
+        <w:pStyle w:val="Kommentartext"/>
+      </w:pPr>
+      <w:r>
+        <w:rPr>
+          <w:rStyle w:val="Kommentarzeichen"/>
+        </w:rPr>
+        <w:annotationRef/>
+      </w:r>
+      <w:r>
+        <w:t>Mention push state here</w:t>
+      </w:r>
+    </w:p>
+  </w:comment>
+  <w:comment w:id="8" w:author="Jan Monschke" w:date="2011-03-25T17:21:00Z" w:initials="JM">
+    <w:p>
+      <w:pPr>
+        <w:pStyle w:val="Kommentartext"/>
+      </w:pPr>
+      <w:r>
+        <w:rPr>
+          <w:rStyle w:val="Kommentarzeichen"/>
+        </w:rPr>
+        <w:annotationRef/>
+      </w:r>
+    </w:p>
+  </w:comment>
+  <w:comment w:id="9" w:author="Jan Monschke" w:date="2011-03-25T17:29:00Z" w:initials="JM">
+    <w:p>
+      <w:pPr>
+        <w:pStyle w:val="Kommentartext"/>
+      </w:pPr>
+      <w:r>
+        <w:rPr>
+          <w:rStyle w:val="Kommentarzeichen"/>
+        </w:rPr>
+        <w:annotationRef/>
+      </w:r>
+    </w:p>
+  </w:comment>
+  <w:comment w:id="11" w:author="Jan Monschke" w:date="2011-03-25T17:32:00Z" w:initials="JM">
+    <w:p>
+      <w:pPr>
+        <w:pStyle w:val="Kommentartext"/>
+      </w:pPr>
+      <w:r>
+        <w:rPr>
+          <w:rStyle w:val="Kommentarzeichen"/>
+        </w:rPr>
+        <w:annotationRef/>
+      </w:r>
+    </w:p>
+  </w:comment>
+</w:comments>
+</file>
+
 <file path=word/endnotes.xml><?xml version="1.0" encoding="utf-8"?>
 <w:endnotes xmlns:wpc="http://schemas.microsoft.com/office/word/2010/wordprocessingCanvas" xmlns:mo="http://schemas.microsoft.com/office/mac/office/2008/main" xmlns:mc="http://schemas.openxmlformats.org/markup-compatibility/2006" xmlns:mv="urn:schemas-microsoft-com:mac:vml" xmlns:o="urn:schemas-microsoft-com:office:office" xmlns:r="http://schemas.openxmlformats.org/officeDocument/2006/relationships" xmlns:m="http://schemas.openxmlformats.org/officeDocument/2006/math" xmlns:v="urn:schemas-microsoft-com:vml" xmlns:wp14="http://schemas.microsoft.com/office/word/2010/wordprocessingDrawing" xmlns:wp="http://schemas.openxmlformats.org/drawingml/2006/wordprocessingDrawing" xmlns:w10="urn:schemas-microsoft-com:office:word" xmlns:w="http://schemas.openxmlformats.org/wordprocessingml/2006/main" xmlns:w14="http://schemas.microsoft.com/office/word/2010/wordml" xmlns:wpg="http://schemas.microsoft.com/office/word/2010/wordprocessingGroup" xmlns:wpi="http://schemas.microsoft.com/office/word/2010/wordprocessingInk" xmlns:wne="http://schemas.microsoft.com/office/word/2006/wordml" xmlns:wps="http://schemas.microsoft.com/office/word/2010/wordprocessingShape" mc:Ignorable="w14 wp14">
   <w:endnote w:type="separator" w:id="-1">
@@ -1001,11 +2514,33 @@
       <w:r>
         <w:t xml:space="preserve"> </w:t>
       </w:r>
-      <w:r>
-        <w:rPr>
-          <w:lang w:val="de-DE"/>
-        </w:rPr>
-        <w:t>Asynchronous JavaScript and XML</w:t>
+      <w:proofErr w:type="spellStart"/>
+      <w:r>
+        <w:rPr>
+          <w:lang w:val="de-DE"/>
+        </w:rPr>
+        <w:t>Asynchronous</w:t>
+      </w:r>
+      <w:proofErr w:type="spellEnd"/>
+      <w:r>
+        <w:rPr>
+          <w:lang w:val="de-DE"/>
+        </w:rPr>
+        <w:t xml:space="preserve"> JavaScript </w:t>
+      </w:r>
+      <w:proofErr w:type="spellStart"/>
+      <w:r>
+        <w:rPr>
+          <w:lang w:val="de-DE"/>
+        </w:rPr>
+        <w:t>and</w:t>
+      </w:r>
+      <w:proofErr w:type="spellEnd"/>
+      <w:r>
+        <w:rPr>
+          <w:lang w:val="de-DE"/>
+        </w:rPr>
+        <w:t xml:space="preserve"> XML</w:t>
       </w:r>
     </w:p>
   </w:footnote>
@@ -1288,9 +2823,79 @@
     <w:name w:val="Normal"/>
     <w:qFormat/>
   </w:style>
+  <w:style w:type="paragraph" w:styleId="berschrift1">
+    <w:name w:val="heading 1"/>
+    <w:basedOn w:val="Standard"/>
+    <w:next w:val="Standard"/>
+    <w:link w:val="berschrift1Zeichen"/>
+    <w:uiPriority w:val="9"/>
+    <w:qFormat/>
+    <w:rsid w:val="00BF4F0D"/>
+    <w:pPr>
+      <w:keepNext/>
+      <w:keepLines/>
+      <w:spacing w:before="480"/>
+      <w:outlineLvl w:val="0"/>
+    </w:pPr>
+    <w:rPr>
+      <w:rFonts w:asciiTheme="majorHAnsi" w:eastAsiaTheme="majorEastAsia" w:hAnsiTheme="majorHAnsi" w:cstheme="majorBidi"/>
+      <w:b/>
+      <w:bCs/>
+      <w:color w:val="345A8A" w:themeColor="accent1" w:themeShade="B5"/>
+      <w:sz w:val="32"/>
+      <w:szCs w:val="32"/>
+    </w:rPr>
+  </w:style>
+  <w:style w:type="paragraph" w:styleId="berschrift2">
+    <w:name w:val="heading 2"/>
+    <w:basedOn w:val="Standard"/>
+    <w:next w:val="Standard"/>
+    <w:link w:val="berschrift2Zeichen"/>
+    <w:uiPriority w:val="9"/>
+    <w:unhideWhenUsed/>
+    <w:qFormat/>
+    <w:rsid w:val="00BF4F0D"/>
+    <w:pPr>
+      <w:keepNext/>
+      <w:keepLines/>
+      <w:spacing w:before="200"/>
+      <w:outlineLvl w:val="1"/>
+    </w:pPr>
+    <w:rPr>
+      <w:rFonts w:asciiTheme="majorHAnsi" w:eastAsiaTheme="majorEastAsia" w:hAnsiTheme="majorHAnsi" w:cstheme="majorBidi"/>
+      <w:b/>
+      <w:bCs/>
+      <w:color w:val="4F81BD" w:themeColor="accent1"/>
+      <w:sz w:val="26"/>
+      <w:szCs w:val="26"/>
+    </w:rPr>
+  </w:style>
+  <w:style w:type="paragraph" w:styleId="berschrift3">
+    <w:name w:val="heading 3"/>
+    <w:basedOn w:val="Standard"/>
+    <w:next w:val="Standard"/>
+    <w:link w:val="berschrift3Zeichen"/>
+    <w:uiPriority w:val="9"/>
+    <w:unhideWhenUsed/>
+    <w:qFormat/>
+    <w:rsid w:val="00BF4F0D"/>
+    <w:pPr>
+      <w:keepNext/>
+      <w:keepLines/>
+      <w:spacing w:before="200"/>
+      <w:outlineLvl w:val="2"/>
+    </w:pPr>
+    <w:rPr>
+      <w:rFonts w:asciiTheme="majorHAnsi" w:eastAsiaTheme="majorEastAsia" w:hAnsiTheme="majorHAnsi" w:cstheme="majorBidi"/>
+      <w:b/>
+      <w:bCs/>
+      <w:color w:val="4F81BD" w:themeColor="accent1"/>
+    </w:rPr>
+  </w:style>
   <w:style w:type="character" w:default="1" w:styleId="Absatzstandardschriftart">
     <w:name w:val="Default Paragraph Font"/>
     <w:uiPriority w:val="1"/>
+    <w:semiHidden/>
     <w:unhideWhenUsed/>
   </w:style>
   <w:style w:type="table" w:default="1" w:styleId="NormaleTabelle">
@@ -1403,6 +3008,265 @@
     <w:rsid w:val="009B4D07"/>
     <w:rPr>
       <w:vertAlign w:val="superscript"/>
+    </w:rPr>
+  </w:style>
+  <w:style w:type="character" w:styleId="Kommentarzeichen">
+    <w:name w:val="annotation reference"/>
+    <w:basedOn w:val="Absatzstandardschriftart"/>
+    <w:uiPriority w:val="99"/>
+    <w:semiHidden/>
+    <w:unhideWhenUsed/>
+    <w:rsid w:val="0011472A"/>
+    <w:rPr>
+      <w:sz w:val="18"/>
+      <w:szCs w:val="18"/>
+    </w:rPr>
+  </w:style>
+  <w:style w:type="paragraph" w:styleId="Kommentartext">
+    <w:name w:val="annotation text"/>
+    <w:basedOn w:val="Standard"/>
+    <w:link w:val="KommentartextZeichen"/>
+    <w:uiPriority w:val="99"/>
+    <w:semiHidden/>
+    <w:unhideWhenUsed/>
+    <w:rsid w:val="0011472A"/>
+  </w:style>
+  <w:style w:type="character" w:customStyle="1" w:styleId="KommentartextZeichen">
+    <w:name w:val="Kommentartext Zeichen"/>
+    <w:basedOn w:val="Absatzstandardschriftart"/>
+    <w:link w:val="Kommentartext"/>
+    <w:uiPriority w:val="99"/>
+    <w:semiHidden/>
+    <w:rsid w:val="0011472A"/>
+  </w:style>
+  <w:style w:type="paragraph" w:styleId="Kommentarthema">
+    <w:name w:val="annotation subject"/>
+    <w:basedOn w:val="Kommentartext"/>
+    <w:next w:val="Kommentartext"/>
+    <w:link w:val="KommentarthemaZeichen"/>
+    <w:uiPriority w:val="99"/>
+    <w:semiHidden/>
+    <w:unhideWhenUsed/>
+    <w:rsid w:val="0011472A"/>
+    <w:rPr>
+      <w:b/>
+      <w:bCs/>
+      <w:sz w:val="20"/>
+      <w:szCs w:val="20"/>
+    </w:rPr>
+  </w:style>
+  <w:style w:type="character" w:customStyle="1" w:styleId="KommentarthemaZeichen">
+    <w:name w:val="Kommentarthema Zeichen"/>
+    <w:basedOn w:val="KommentartextZeichen"/>
+    <w:link w:val="Kommentarthema"/>
+    <w:uiPriority w:val="99"/>
+    <w:semiHidden/>
+    <w:rsid w:val="0011472A"/>
+    <w:rPr>
+      <w:b/>
+      <w:bCs/>
+      <w:sz w:val="20"/>
+      <w:szCs w:val="20"/>
+    </w:rPr>
+  </w:style>
+  <w:style w:type="character" w:styleId="Link">
+    <w:name w:val="Hyperlink"/>
+    <w:basedOn w:val="Absatzstandardschriftart"/>
+    <w:uiPriority w:val="99"/>
+    <w:unhideWhenUsed/>
+    <w:rsid w:val="0011472A"/>
+    <w:rPr>
+      <w:color w:val="0000FF" w:themeColor="hyperlink"/>
+      <w:u w:val="single"/>
+    </w:rPr>
+  </w:style>
+  <w:style w:type="character" w:customStyle="1" w:styleId="berschrift2Zeichen">
+    <w:name w:val="Überschrift 2 Zeichen"/>
+    <w:basedOn w:val="Absatzstandardschriftart"/>
+    <w:link w:val="berschrift2"/>
+    <w:uiPriority w:val="9"/>
+    <w:rsid w:val="00BF4F0D"/>
+    <w:rPr>
+      <w:rFonts w:asciiTheme="majorHAnsi" w:eastAsiaTheme="majorEastAsia" w:hAnsiTheme="majorHAnsi" w:cstheme="majorBidi"/>
+      <w:b/>
+      <w:bCs/>
+      <w:color w:val="4F81BD" w:themeColor="accent1"/>
+      <w:sz w:val="26"/>
+      <w:szCs w:val="26"/>
+    </w:rPr>
+  </w:style>
+  <w:style w:type="character" w:customStyle="1" w:styleId="berschrift3Zeichen">
+    <w:name w:val="Überschrift 3 Zeichen"/>
+    <w:basedOn w:val="Absatzstandardschriftart"/>
+    <w:link w:val="berschrift3"/>
+    <w:uiPriority w:val="9"/>
+    <w:rsid w:val="00BF4F0D"/>
+    <w:rPr>
+      <w:rFonts w:asciiTheme="majorHAnsi" w:eastAsiaTheme="majorEastAsia" w:hAnsiTheme="majorHAnsi" w:cstheme="majorBidi"/>
+      <w:b/>
+      <w:bCs/>
+      <w:color w:val="4F81BD" w:themeColor="accent1"/>
+    </w:rPr>
+  </w:style>
+  <w:style w:type="character" w:customStyle="1" w:styleId="berschrift1Zeichen">
+    <w:name w:val="Überschrift 1 Zeichen"/>
+    <w:basedOn w:val="Absatzstandardschriftart"/>
+    <w:link w:val="berschrift1"/>
+    <w:uiPriority w:val="9"/>
+    <w:rsid w:val="00BF4F0D"/>
+    <w:rPr>
+      <w:rFonts w:asciiTheme="majorHAnsi" w:eastAsiaTheme="majorEastAsia" w:hAnsiTheme="majorHAnsi" w:cstheme="majorBidi"/>
+      <w:b/>
+      <w:bCs/>
+      <w:color w:val="345A8A" w:themeColor="accent1" w:themeShade="B5"/>
+      <w:sz w:val="32"/>
+      <w:szCs w:val="32"/>
+    </w:rPr>
+  </w:style>
+  <w:style w:type="paragraph" w:styleId="Verzeichnis1">
+    <w:name w:val="toc 1"/>
+    <w:basedOn w:val="Standard"/>
+    <w:next w:val="Standard"/>
+    <w:autoRedefine/>
+    <w:uiPriority w:val="39"/>
+    <w:unhideWhenUsed/>
+    <w:rsid w:val="006E3AB1"/>
+    <w:pPr>
+      <w:spacing w:before="360"/>
+    </w:pPr>
+    <w:rPr>
+      <w:rFonts w:asciiTheme="majorHAnsi" w:hAnsiTheme="majorHAnsi"/>
+      <w:b/>
+      <w:caps/>
+    </w:rPr>
+  </w:style>
+  <w:style w:type="paragraph" w:styleId="Verzeichnis2">
+    <w:name w:val="toc 2"/>
+    <w:basedOn w:val="Standard"/>
+    <w:next w:val="Standard"/>
+    <w:autoRedefine/>
+    <w:uiPriority w:val="39"/>
+    <w:unhideWhenUsed/>
+    <w:rsid w:val="006E3AB1"/>
+    <w:pPr>
+      <w:spacing w:before="240"/>
+    </w:pPr>
+    <w:rPr>
+      <w:b/>
+      <w:sz w:val="20"/>
+      <w:szCs w:val="20"/>
+    </w:rPr>
+  </w:style>
+  <w:style w:type="paragraph" w:styleId="Verzeichnis3">
+    <w:name w:val="toc 3"/>
+    <w:basedOn w:val="Standard"/>
+    <w:next w:val="Standard"/>
+    <w:autoRedefine/>
+    <w:uiPriority w:val="39"/>
+    <w:unhideWhenUsed/>
+    <w:rsid w:val="006E3AB1"/>
+    <w:pPr>
+      <w:ind w:left="240"/>
+    </w:pPr>
+    <w:rPr>
+      <w:sz w:val="20"/>
+      <w:szCs w:val="20"/>
+    </w:rPr>
+  </w:style>
+  <w:style w:type="paragraph" w:styleId="Verzeichnis4">
+    <w:name w:val="toc 4"/>
+    <w:basedOn w:val="Standard"/>
+    <w:next w:val="Standard"/>
+    <w:autoRedefine/>
+    <w:uiPriority w:val="39"/>
+    <w:unhideWhenUsed/>
+    <w:rsid w:val="006E3AB1"/>
+    <w:pPr>
+      <w:ind w:left="480"/>
+    </w:pPr>
+    <w:rPr>
+      <w:sz w:val="20"/>
+      <w:szCs w:val="20"/>
+    </w:rPr>
+  </w:style>
+  <w:style w:type="paragraph" w:styleId="Verzeichnis5">
+    <w:name w:val="toc 5"/>
+    <w:basedOn w:val="Standard"/>
+    <w:next w:val="Standard"/>
+    <w:autoRedefine/>
+    <w:uiPriority w:val="39"/>
+    <w:unhideWhenUsed/>
+    <w:rsid w:val="006E3AB1"/>
+    <w:pPr>
+      <w:ind w:left="720"/>
+    </w:pPr>
+    <w:rPr>
+      <w:sz w:val="20"/>
+      <w:szCs w:val="20"/>
+    </w:rPr>
+  </w:style>
+  <w:style w:type="paragraph" w:styleId="Verzeichnis6">
+    <w:name w:val="toc 6"/>
+    <w:basedOn w:val="Standard"/>
+    <w:next w:val="Standard"/>
+    <w:autoRedefine/>
+    <w:uiPriority w:val="39"/>
+    <w:unhideWhenUsed/>
+    <w:rsid w:val="006E3AB1"/>
+    <w:pPr>
+      <w:ind w:left="960"/>
+    </w:pPr>
+    <w:rPr>
+      <w:sz w:val="20"/>
+      <w:szCs w:val="20"/>
+    </w:rPr>
+  </w:style>
+  <w:style w:type="paragraph" w:styleId="Verzeichnis7">
+    <w:name w:val="toc 7"/>
+    <w:basedOn w:val="Standard"/>
+    <w:next w:val="Standard"/>
+    <w:autoRedefine/>
+    <w:uiPriority w:val="39"/>
+    <w:unhideWhenUsed/>
+    <w:rsid w:val="006E3AB1"/>
+    <w:pPr>
+      <w:ind w:left="1200"/>
+    </w:pPr>
+    <w:rPr>
+      <w:sz w:val="20"/>
+      <w:szCs w:val="20"/>
+    </w:rPr>
+  </w:style>
+  <w:style w:type="paragraph" w:styleId="Verzeichnis8">
+    <w:name w:val="toc 8"/>
+    <w:basedOn w:val="Standard"/>
+    <w:next w:val="Standard"/>
+    <w:autoRedefine/>
+    <w:uiPriority w:val="39"/>
+    <w:unhideWhenUsed/>
+    <w:rsid w:val="006E3AB1"/>
+    <w:pPr>
+      <w:ind w:left="1440"/>
+    </w:pPr>
+    <w:rPr>
+      <w:sz w:val="20"/>
+      <w:szCs w:val="20"/>
+    </w:rPr>
+  </w:style>
+  <w:style w:type="paragraph" w:styleId="Verzeichnis9">
+    <w:name w:val="toc 9"/>
+    <w:basedOn w:val="Standard"/>
+    <w:next w:val="Standard"/>
+    <w:autoRedefine/>
+    <w:uiPriority w:val="39"/>
+    <w:unhideWhenUsed/>
+    <w:rsid w:val="006E3AB1"/>
+    <w:pPr>
+      <w:ind w:left="1680"/>
+    </w:pPr>
+    <w:rPr>
+      <w:sz w:val="20"/>
+      <w:szCs w:val="20"/>
     </w:rPr>
   </w:style>
 </w:styles>
@@ -1564,9 +3428,79 @@
     <w:name w:val="Normal"/>
     <w:qFormat/>
   </w:style>
+  <w:style w:type="paragraph" w:styleId="berschrift1">
+    <w:name w:val="heading 1"/>
+    <w:basedOn w:val="Standard"/>
+    <w:next w:val="Standard"/>
+    <w:link w:val="berschrift1Zeichen"/>
+    <w:uiPriority w:val="9"/>
+    <w:qFormat/>
+    <w:rsid w:val="00BF4F0D"/>
+    <w:pPr>
+      <w:keepNext/>
+      <w:keepLines/>
+      <w:spacing w:before="480"/>
+      <w:outlineLvl w:val="0"/>
+    </w:pPr>
+    <w:rPr>
+      <w:rFonts w:asciiTheme="majorHAnsi" w:eastAsiaTheme="majorEastAsia" w:hAnsiTheme="majorHAnsi" w:cstheme="majorBidi"/>
+      <w:b/>
+      <w:bCs/>
+      <w:color w:val="345A8A" w:themeColor="accent1" w:themeShade="B5"/>
+      <w:sz w:val="32"/>
+      <w:szCs w:val="32"/>
+    </w:rPr>
+  </w:style>
+  <w:style w:type="paragraph" w:styleId="berschrift2">
+    <w:name w:val="heading 2"/>
+    <w:basedOn w:val="Standard"/>
+    <w:next w:val="Standard"/>
+    <w:link w:val="berschrift2Zeichen"/>
+    <w:uiPriority w:val="9"/>
+    <w:unhideWhenUsed/>
+    <w:qFormat/>
+    <w:rsid w:val="00BF4F0D"/>
+    <w:pPr>
+      <w:keepNext/>
+      <w:keepLines/>
+      <w:spacing w:before="200"/>
+      <w:outlineLvl w:val="1"/>
+    </w:pPr>
+    <w:rPr>
+      <w:rFonts w:asciiTheme="majorHAnsi" w:eastAsiaTheme="majorEastAsia" w:hAnsiTheme="majorHAnsi" w:cstheme="majorBidi"/>
+      <w:b/>
+      <w:bCs/>
+      <w:color w:val="4F81BD" w:themeColor="accent1"/>
+      <w:sz w:val="26"/>
+      <w:szCs w:val="26"/>
+    </w:rPr>
+  </w:style>
+  <w:style w:type="paragraph" w:styleId="berschrift3">
+    <w:name w:val="heading 3"/>
+    <w:basedOn w:val="Standard"/>
+    <w:next w:val="Standard"/>
+    <w:link w:val="berschrift3Zeichen"/>
+    <w:uiPriority w:val="9"/>
+    <w:unhideWhenUsed/>
+    <w:qFormat/>
+    <w:rsid w:val="00BF4F0D"/>
+    <w:pPr>
+      <w:keepNext/>
+      <w:keepLines/>
+      <w:spacing w:before="200"/>
+      <w:outlineLvl w:val="2"/>
+    </w:pPr>
+    <w:rPr>
+      <w:rFonts w:asciiTheme="majorHAnsi" w:eastAsiaTheme="majorEastAsia" w:hAnsiTheme="majorHAnsi" w:cstheme="majorBidi"/>
+      <w:b/>
+      <w:bCs/>
+      <w:color w:val="4F81BD" w:themeColor="accent1"/>
+    </w:rPr>
+  </w:style>
   <w:style w:type="character" w:default="1" w:styleId="Absatzstandardschriftart">
     <w:name w:val="Default Paragraph Font"/>
     <w:uiPriority w:val="1"/>
+    <w:semiHidden/>
     <w:unhideWhenUsed/>
   </w:style>
   <w:style w:type="table" w:default="1" w:styleId="NormaleTabelle">
@@ -1679,6 +3613,265 @@
     <w:rsid w:val="009B4D07"/>
     <w:rPr>
       <w:vertAlign w:val="superscript"/>
+    </w:rPr>
+  </w:style>
+  <w:style w:type="character" w:styleId="Kommentarzeichen">
+    <w:name w:val="annotation reference"/>
+    <w:basedOn w:val="Absatzstandardschriftart"/>
+    <w:uiPriority w:val="99"/>
+    <w:semiHidden/>
+    <w:unhideWhenUsed/>
+    <w:rsid w:val="0011472A"/>
+    <w:rPr>
+      <w:sz w:val="18"/>
+      <w:szCs w:val="18"/>
+    </w:rPr>
+  </w:style>
+  <w:style w:type="paragraph" w:styleId="Kommentartext">
+    <w:name w:val="annotation text"/>
+    <w:basedOn w:val="Standard"/>
+    <w:link w:val="KommentartextZeichen"/>
+    <w:uiPriority w:val="99"/>
+    <w:semiHidden/>
+    <w:unhideWhenUsed/>
+    <w:rsid w:val="0011472A"/>
+  </w:style>
+  <w:style w:type="character" w:customStyle="1" w:styleId="KommentartextZeichen">
+    <w:name w:val="Kommentartext Zeichen"/>
+    <w:basedOn w:val="Absatzstandardschriftart"/>
+    <w:link w:val="Kommentartext"/>
+    <w:uiPriority w:val="99"/>
+    <w:semiHidden/>
+    <w:rsid w:val="0011472A"/>
+  </w:style>
+  <w:style w:type="paragraph" w:styleId="Kommentarthema">
+    <w:name w:val="annotation subject"/>
+    <w:basedOn w:val="Kommentartext"/>
+    <w:next w:val="Kommentartext"/>
+    <w:link w:val="KommentarthemaZeichen"/>
+    <w:uiPriority w:val="99"/>
+    <w:semiHidden/>
+    <w:unhideWhenUsed/>
+    <w:rsid w:val="0011472A"/>
+    <w:rPr>
+      <w:b/>
+      <w:bCs/>
+      <w:sz w:val="20"/>
+      <w:szCs w:val="20"/>
+    </w:rPr>
+  </w:style>
+  <w:style w:type="character" w:customStyle="1" w:styleId="KommentarthemaZeichen">
+    <w:name w:val="Kommentarthema Zeichen"/>
+    <w:basedOn w:val="KommentartextZeichen"/>
+    <w:link w:val="Kommentarthema"/>
+    <w:uiPriority w:val="99"/>
+    <w:semiHidden/>
+    <w:rsid w:val="0011472A"/>
+    <w:rPr>
+      <w:b/>
+      <w:bCs/>
+      <w:sz w:val="20"/>
+      <w:szCs w:val="20"/>
+    </w:rPr>
+  </w:style>
+  <w:style w:type="character" w:styleId="Link">
+    <w:name w:val="Hyperlink"/>
+    <w:basedOn w:val="Absatzstandardschriftart"/>
+    <w:uiPriority w:val="99"/>
+    <w:unhideWhenUsed/>
+    <w:rsid w:val="0011472A"/>
+    <w:rPr>
+      <w:color w:val="0000FF" w:themeColor="hyperlink"/>
+      <w:u w:val="single"/>
+    </w:rPr>
+  </w:style>
+  <w:style w:type="character" w:customStyle="1" w:styleId="berschrift2Zeichen">
+    <w:name w:val="Überschrift 2 Zeichen"/>
+    <w:basedOn w:val="Absatzstandardschriftart"/>
+    <w:link w:val="berschrift2"/>
+    <w:uiPriority w:val="9"/>
+    <w:rsid w:val="00BF4F0D"/>
+    <w:rPr>
+      <w:rFonts w:asciiTheme="majorHAnsi" w:eastAsiaTheme="majorEastAsia" w:hAnsiTheme="majorHAnsi" w:cstheme="majorBidi"/>
+      <w:b/>
+      <w:bCs/>
+      <w:color w:val="4F81BD" w:themeColor="accent1"/>
+      <w:sz w:val="26"/>
+      <w:szCs w:val="26"/>
+    </w:rPr>
+  </w:style>
+  <w:style w:type="character" w:customStyle="1" w:styleId="berschrift3Zeichen">
+    <w:name w:val="Überschrift 3 Zeichen"/>
+    <w:basedOn w:val="Absatzstandardschriftart"/>
+    <w:link w:val="berschrift3"/>
+    <w:uiPriority w:val="9"/>
+    <w:rsid w:val="00BF4F0D"/>
+    <w:rPr>
+      <w:rFonts w:asciiTheme="majorHAnsi" w:eastAsiaTheme="majorEastAsia" w:hAnsiTheme="majorHAnsi" w:cstheme="majorBidi"/>
+      <w:b/>
+      <w:bCs/>
+      <w:color w:val="4F81BD" w:themeColor="accent1"/>
+    </w:rPr>
+  </w:style>
+  <w:style w:type="character" w:customStyle="1" w:styleId="berschrift1Zeichen">
+    <w:name w:val="Überschrift 1 Zeichen"/>
+    <w:basedOn w:val="Absatzstandardschriftart"/>
+    <w:link w:val="berschrift1"/>
+    <w:uiPriority w:val="9"/>
+    <w:rsid w:val="00BF4F0D"/>
+    <w:rPr>
+      <w:rFonts w:asciiTheme="majorHAnsi" w:eastAsiaTheme="majorEastAsia" w:hAnsiTheme="majorHAnsi" w:cstheme="majorBidi"/>
+      <w:b/>
+      <w:bCs/>
+      <w:color w:val="345A8A" w:themeColor="accent1" w:themeShade="B5"/>
+      <w:sz w:val="32"/>
+      <w:szCs w:val="32"/>
+    </w:rPr>
+  </w:style>
+  <w:style w:type="paragraph" w:styleId="Verzeichnis1">
+    <w:name w:val="toc 1"/>
+    <w:basedOn w:val="Standard"/>
+    <w:next w:val="Standard"/>
+    <w:autoRedefine/>
+    <w:uiPriority w:val="39"/>
+    <w:unhideWhenUsed/>
+    <w:rsid w:val="006E3AB1"/>
+    <w:pPr>
+      <w:spacing w:before="360"/>
+    </w:pPr>
+    <w:rPr>
+      <w:rFonts w:asciiTheme="majorHAnsi" w:hAnsiTheme="majorHAnsi"/>
+      <w:b/>
+      <w:caps/>
+    </w:rPr>
+  </w:style>
+  <w:style w:type="paragraph" w:styleId="Verzeichnis2">
+    <w:name w:val="toc 2"/>
+    <w:basedOn w:val="Standard"/>
+    <w:next w:val="Standard"/>
+    <w:autoRedefine/>
+    <w:uiPriority w:val="39"/>
+    <w:unhideWhenUsed/>
+    <w:rsid w:val="006E3AB1"/>
+    <w:pPr>
+      <w:spacing w:before="240"/>
+    </w:pPr>
+    <w:rPr>
+      <w:b/>
+      <w:sz w:val="20"/>
+      <w:szCs w:val="20"/>
+    </w:rPr>
+  </w:style>
+  <w:style w:type="paragraph" w:styleId="Verzeichnis3">
+    <w:name w:val="toc 3"/>
+    <w:basedOn w:val="Standard"/>
+    <w:next w:val="Standard"/>
+    <w:autoRedefine/>
+    <w:uiPriority w:val="39"/>
+    <w:unhideWhenUsed/>
+    <w:rsid w:val="006E3AB1"/>
+    <w:pPr>
+      <w:ind w:left="240"/>
+    </w:pPr>
+    <w:rPr>
+      <w:sz w:val="20"/>
+      <w:szCs w:val="20"/>
+    </w:rPr>
+  </w:style>
+  <w:style w:type="paragraph" w:styleId="Verzeichnis4">
+    <w:name w:val="toc 4"/>
+    <w:basedOn w:val="Standard"/>
+    <w:next w:val="Standard"/>
+    <w:autoRedefine/>
+    <w:uiPriority w:val="39"/>
+    <w:unhideWhenUsed/>
+    <w:rsid w:val="006E3AB1"/>
+    <w:pPr>
+      <w:ind w:left="480"/>
+    </w:pPr>
+    <w:rPr>
+      <w:sz w:val="20"/>
+      <w:szCs w:val="20"/>
+    </w:rPr>
+  </w:style>
+  <w:style w:type="paragraph" w:styleId="Verzeichnis5">
+    <w:name w:val="toc 5"/>
+    <w:basedOn w:val="Standard"/>
+    <w:next w:val="Standard"/>
+    <w:autoRedefine/>
+    <w:uiPriority w:val="39"/>
+    <w:unhideWhenUsed/>
+    <w:rsid w:val="006E3AB1"/>
+    <w:pPr>
+      <w:ind w:left="720"/>
+    </w:pPr>
+    <w:rPr>
+      <w:sz w:val="20"/>
+      <w:szCs w:val="20"/>
+    </w:rPr>
+  </w:style>
+  <w:style w:type="paragraph" w:styleId="Verzeichnis6">
+    <w:name w:val="toc 6"/>
+    <w:basedOn w:val="Standard"/>
+    <w:next w:val="Standard"/>
+    <w:autoRedefine/>
+    <w:uiPriority w:val="39"/>
+    <w:unhideWhenUsed/>
+    <w:rsid w:val="006E3AB1"/>
+    <w:pPr>
+      <w:ind w:left="960"/>
+    </w:pPr>
+    <w:rPr>
+      <w:sz w:val="20"/>
+      <w:szCs w:val="20"/>
+    </w:rPr>
+  </w:style>
+  <w:style w:type="paragraph" w:styleId="Verzeichnis7">
+    <w:name w:val="toc 7"/>
+    <w:basedOn w:val="Standard"/>
+    <w:next w:val="Standard"/>
+    <w:autoRedefine/>
+    <w:uiPriority w:val="39"/>
+    <w:unhideWhenUsed/>
+    <w:rsid w:val="006E3AB1"/>
+    <w:pPr>
+      <w:ind w:left="1200"/>
+    </w:pPr>
+    <w:rPr>
+      <w:sz w:val="20"/>
+      <w:szCs w:val="20"/>
+    </w:rPr>
+  </w:style>
+  <w:style w:type="paragraph" w:styleId="Verzeichnis8">
+    <w:name w:val="toc 8"/>
+    <w:basedOn w:val="Standard"/>
+    <w:next w:val="Standard"/>
+    <w:autoRedefine/>
+    <w:uiPriority w:val="39"/>
+    <w:unhideWhenUsed/>
+    <w:rsid w:val="006E3AB1"/>
+    <w:pPr>
+      <w:ind w:left="1440"/>
+    </w:pPr>
+    <w:rPr>
+      <w:sz w:val="20"/>
+      <w:szCs w:val="20"/>
+    </w:rPr>
+  </w:style>
+  <w:style w:type="paragraph" w:styleId="Verzeichnis9">
+    <w:name w:val="toc 9"/>
+    <w:basedOn w:val="Standard"/>
+    <w:next w:val="Standard"/>
+    <w:autoRedefine/>
+    <w:uiPriority w:val="39"/>
+    <w:unhideWhenUsed/>
+    <w:rsid w:val="006E3AB1"/>
+    <w:pPr>
+      <w:ind w:left="1680"/>
+    </w:pPr>
+    <w:rPr>
+      <w:sz w:val="20"/>
+      <w:szCs w:val="20"/>
     </w:rPr>
   </w:style>
 </w:styles>
@@ -2009,7 +4202,7 @@
 </file>
 
 <file path=customXml/itemProps1.xml><?xml version="1.0" encoding="utf-8"?>
-<ds:datastoreItem xmlns:ds="http://schemas.openxmlformats.org/officeDocument/2006/customXml" ds:itemID="{36407577-43C4-AE4C-92BB-11A301E9CE86}">
+<ds:datastoreItem xmlns:ds="http://schemas.openxmlformats.org/officeDocument/2006/customXml" ds:itemID="{3473286B-33B7-804C-A987-C24DA4A024AA}">
   <ds:schemaRefs>
     <ds:schemaRef ds:uri="http://schemas.openxmlformats.org/officeDocument/2006/bibliography"/>
   </ds:schemaRefs>

</xml_diff>